<commit_message>
2 Tage Doku fertig
</commit_message>
<xml_diff>
--- a/jProject/conf/dev/Dokumentation/JProject Dokumentation.docx
+++ b/jProject/conf/dev/Dokumentation/JProject Dokumentation.docx
@@ -552,16 +552,57 @@
           <w:szCs w:val="48"/>
         </w:rPr>
       </w:pPr>
-      <w:r>
+    </w:p>
+    <w:p>
+      <w:pPr>
+        <w:autoSpaceDE w:val="0"/>
+        <w:autoSpaceDN w:val="0"/>
+        <w:adjustRightInd w:val="0"/>
+        <w:spacing w:after="0" w:line="240" w:lineRule="auto"/>
         <w:rPr>
           <w:rFonts w:ascii="Constantia" w:hAnsi="Constantia" w:cs="MDBPEN+Arial"/>
           <w:color w:val="000000"/>
           <w:sz w:val="48"/>
           <w:szCs w:val="48"/>
         </w:rPr>
-        <w:lastRenderedPageBreak/>
+      </w:pPr>
+    </w:p>
+    <w:p>
+      <w:pPr>
+        <w:autoSpaceDE w:val="0"/>
+        <w:autoSpaceDN w:val="0"/>
+        <w:adjustRightInd w:val="0"/>
+        <w:spacing w:after="0" w:line="240" w:lineRule="auto"/>
+        <w:rPr>
+          <w:rFonts w:ascii="Constantia" w:hAnsi="Constantia" w:cs="MDBPEN+Arial"/>
+          <w:color w:val="000000"/>
+          <w:sz w:val="48"/>
+          <w:szCs w:val="48"/>
+        </w:rPr>
+      </w:pPr>
+      <w:r>
+        <w:rPr>
+          <w:rFonts w:ascii="Constantia" w:hAnsi="Constantia" w:cs="MDBPEN+Arial"/>
+          <w:color w:val="000000"/>
+          <w:sz w:val="48"/>
+          <w:szCs w:val="48"/>
+        </w:rPr>
         <w:t>Inhaltsverzeichnis</w:t>
       </w:r>
+    </w:p>
+    <w:p>
+      <w:pPr>
+        <w:autoSpaceDE w:val="0"/>
+        <w:autoSpaceDN w:val="0"/>
+        <w:adjustRightInd w:val="0"/>
+        <w:spacing w:after="0" w:line="240" w:lineRule="auto"/>
+        <w:rPr>
+          <w:rFonts w:ascii="Constantia" w:hAnsi="Constantia" w:cs="MDBPEN+Arial"/>
+          <w:color w:val="000000"/>
+          <w:sz w:val="48"/>
+          <w:szCs w:val="48"/>
+        </w:rPr>
+      </w:pPr>
     </w:p>
     <w:p>
       <w:pPr>
@@ -1031,26 +1072,19 @@
     </w:p>
     <w:p>
       <w:pPr>
-        <w:rPr>
-          <w:rFonts w:ascii="Constantia" w:hAnsi="Constantia" w:cs="MDBPEN+Arial"/>
-          <w:color w:val="000000"/>
-          <w:sz w:val="23"/>
-          <w:szCs w:val="23"/>
-        </w:rPr>
-      </w:pPr>
-    </w:p>
-    <w:p>
-      <w:pPr>
-        <w:autoSpaceDE w:val="0"/>
-        <w:autoSpaceDN w:val="0"/>
-        <w:adjustRightInd w:val="0"/>
-        <w:spacing w:after="0" w:line="240" w:lineRule="auto"/>
-        <w:outlineLvl w:val="0"/>
+        <w:pStyle w:val="KeinLeerraum"/>
+        <w:rPr>
+          <w:rFonts w:ascii="Constantia" w:hAnsi="Constantia"/>
+        </w:rPr>
+      </w:pPr>
+    </w:p>
+    <w:p>
+      <w:pPr>
+        <w:pStyle w:val="KeinLeerraum"/>
         <w:rPr>
           <w:rFonts w:ascii="Constantia" w:hAnsi="Constantia" w:cs="MDBPAN+Arial,Bold"/>
           <w:b/>
           <w:bCs/>
-          <w:color w:val="000000"/>
           <w:sz w:val="48"/>
           <w:szCs w:val="48"/>
           <w:highlight w:val="yellow"/>
@@ -1061,7 +1095,6 @@
           <w:rFonts w:ascii="Constantia" w:hAnsi="Constantia" w:cs="MDBPAN+Arial,Bold"/>
           <w:b/>
           <w:bCs/>
-          <w:color w:val="000000"/>
           <w:sz w:val="48"/>
           <w:szCs w:val="48"/>
           <w:highlight w:val="yellow"/>
@@ -1071,51 +1104,25 @@
     </w:p>
     <w:p>
       <w:pPr>
+        <w:pStyle w:val="KeinLeerraum"/>
+        <w:rPr>
+          <w:rFonts w:ascii="Constantia" w:hAnsi="Constantia"/>
+          <w:highlight w:val="yellow"/>
+        </w:rPr>
+      </w:pPr>
+    </w:p>
+    <w:p>
+      <w:pPr>
+        <w:pStyle w:val="KeinLeerraum"/>
         <w:rPr>
           <w:rFonts w:ascii="Constantia" w:hAnsi="Constantia" w:cs="MDBPAN+Arial,Bold"/>
           <w:b/>
           <w:bCs/>
-          <w:color w:val="000000"/>
-          <w:sz w:val="23"/>
-          <w:szCs w:val="23"/>
           <w:highlight w:val="yellow"/>
         </w:rPr>
       </w:pPr>
       <w:r>
         <w:rPr>
-          <w:rFonts w:ascii="Constantia" w:hAnsi="Constantia" w:cs="MDBPAN+Arial,Bold"/>
-          <w:b/>
-          <w:bCs/>
-          <w:color w:val="000000"/>
-          <w:sz w:val="23"/>
-          <w:szCs w:val="23"/>
-          <w:highlight w:val="yellow"/>
-        </w:rPr>
-        <w:br w:type="page"/>
-      </w:r>
-    </w:p>
-    <w:p>
-      <w:pPr>
-        <w:rPr>
-          <w:rFonts w:ascii="Constantia" w:hAnsi="Constantia" w:cs="MDBPAN+Arial,Bold"/>
-          <w:b/>
-          <w:bCs/>
-          <w:color w:val="000000"/>
-          <w:sz w:val="23"/>
-          <w:szCs w:val="23"/>
-          <w:highlight w:val="yellow"/>
-        </w:rPr>
-      </w:pPr>
-    </w:p>
-    <w:p>
-      <w:pPr>
-        <w:pStyle w:val="KeinLeerraum"/>
-        <w:rPr>
-          <w:rFonts w:ascii="Constantia" w:hAnsi="Constantia"/>
-        </w:rPr>
-      </w:pPr>
-      <w:r>
-        <w:rPr>
           <w:rFonts w:ascii="Constantia" w:hAnsi="Constantia"/>
         </w:rPr>
         <w:t>JProject</w:t>
@@ -1123,7 +1130,6 @@
       <w:r>
         <w:rPr>
           <w:rFonts w:ascii="Constantia" w:hAnsi="Constantia" w:cs="MDBPGD+Gemelli"/>
-          <w:color w:val="000000"/>
         </w:rPr>
         <w:t xml:space="preserve">ist in erster Linie eine allgemeine </w:t>
       </w:r>
@@ -1183,7 +1189,6 @@
         <w:pStyle w:val="KeinLeerraum"/>
         <w:rPr>
           <w:rFonts w:ascii="Constantia" w:hAnsi="Constantia" w:cs="MDBPGD+Gemelli"/>
-          <w:color w:val="000000"/>
         </w:rPr>
       </w:pPr>
       <w:r>
@@ -1451,15 +1456,12 @@
           <w:b/>
           <w:bCs/>
           <w:color w:val="000000"/>
-          <w:sz w:val="23"/>
-          <w:szCs w:val="23"/>
+          <w:sz w:val="48"/>
+          <w:szCs w:val="48"/>
           <w:highlight w:val="yellow"/>
         </w:rPr>
       </w:pPr>
-    </w:p>
-    <w:p>
-      <w:pPr>
-        <w:pStyle w:val="KeinLeerraum"/>
+      <w:r>
         <w:rPr>
           <w:rFonts w:ascii="Constantia" w:hAnsi="Constantia" w:cs="MDBPAN+Arial,Bold"/>
           <w:b/>
@@ -1467,9 +1469,15 @@
           <w:color w:val="000000"/>
           <w:sz w:val="48"/>
           <w:szCs w:val="48"/>
-        </w:rPr>
-      </w:pPr>
-      <w:r>
+          <w:highlight w:val="yellow"/>
+        </w:rPr>
+        <w:lastRenderedPageBreak/>
+        <w:t>2. Portal-Funktionen</w:t>
+      </w:r>
+    </w:p>
+    <w:p>
+      <w:pPr>
+        <w:pStyle w:val="KeinLeerraum"/>
         <w:rPr>
           <w:rFonts w:ascii="Constantia" w:hAnsi="Constantia" w:cs="MDBPAN+Arial,Bold"/>
           <w:b/>
@@ -1477,41 +1485,18 @@
           <w:color w:val="000000"/>
           <w:sz w:val="48"/>
           <w:szCs w:val="48"/>
-          <w:highlight w:val="yellow"/>
-        </w:rPr>
-        <w:t>2. Portal-Funktionen</w:t>
-      </w:r>
-    </w:p>
-    <w:p>
-      <w:pPr>
-        <w:pStyle w:val="KeinLeerraum"/>
+        </w:rPr>
+      </w:pPr>
+      <w:r>
         <w:rPr>
           <w:rFonts w:ascii="Constantia" w:hAnsi="Constantia" w:cs="MDBPAN+Arial,Bold"/>
           <w:b/>
-          <w:bCs/>
-          <w:color w:val="000000"/>
-          <w:sz w:val="23"/>
-          <w:szCs w:val="23"/>
-        </w:rPr>
-      </w:pPr>
-    </w:p>
-    <w:p>
-      <w:pPr>
-        <w:pStyle w:val="KeinLeerraum"/>
-        <w:rPr>
-          <w:rFonts w:ascii="Constantia" w:hAnsi="Constantia" w:cs="MDBPEN+Arial"/>
-          <w:color w:val="000000"/>
-        </w:rPr>
-      </w:pPr>
-      <w:r>
-        <w:rPr>
-          <w:rFonts w:ascii="Constantia" w:hAnsi="Constantia" w:cs="MDBPAN+Arial,Bold"/>
-          <w:color w:val="000000"/>
-          <w:sz w:val="23"/>
-          <w:szCs w:val="23"/>
+          <w:i/>
+          <w:color w:val="000000"/>
+          <w:sz w:val="28"/>
+          <w:szCs w:val="28"/>
           <w:highlight w:val="yellow"/>
         </w:rPr>
-        <w:lastRenderedPageBreak/>
         <w:t>2.1 Funktionale Sicht/User-Sicht auf das Portal</w:t>
       </w:r>
       <w:r>
@@ -1885,6 +1870,16 @@
     </w:p>
     <w:p>
       <w:pPr>
+        <w:pStyle w:val="Default"/>
+        <w:rPr>
+          <w:rFonts w:ascii="Constantia" w:hAnsi="Constantia" w:cs="MDBPEN+Arial"/>
+          <w:sz w:val="22"/>
+          <w:szCs w:val="22"/>
+        </w:rPr>
+      </w:pPr>
+    </w:p>
+    <w:p>
+      <w:pPr>
         <w:pStyle w:val="KeinLeerraum"/>
         <w:rPr>
           <w:rFonts w:ascii="Constantia" w:eastAsiaTheme="majorEastAsia" w:hAnsi="Constantia" w:cs="MDBPAN+Arial,Bold"/>
@@ -1901,6 +1896,7 @@
         <w:rPr>
           <w:rFonts w:ascii="Constantia" w:hAnsi="Constantia"/>
           <w:b/>
+          <w:i/>
           <w:sz w:val="28"/>
           <w:szCs w:val="28"/>
         </w:rPr>
@@ -1909,6 +1905,7 @@
         <w:rPr>
           <w:rFonts w:ascii="Constantia" w:hAnsi="Constantia"/>
           <w:b/>
+          <w:i/>
           <w:sz w:val="28"/>
           <w:szCs w:val="28"/>
           <w:highlight w:val="yellow"/>
@@ -1920,1174 +1917,1176 @@
       <w:pPr>
         <w:pStyle w:val="KeinLeerraum"/>
         <w:rPr>
-          <w:rFonts w:ascii="Constantia" w:hAnsi="Constantia"/>
-        </w:rPr>
-      </w:pPr>
-    </w:p>
-    <w:p>
-      <w:pPr>
-        <w:pStyle w:val="KeinLeerraum"/>
-        <w:rPr>
           <w:rFonts w:ascii="Constantia" w:hAnsi="Constantia" w:cs="MDBPGD+Gemelli"/>
         </w:rPr>
       </w:pPr>
-      <w:r>
+    </w:p>
+    <w:p>
+      <w:pPr>
+        <w:pStyle w:val="KeinLeerraum"/>
+        <w:rPr>
+          <w:rFonts w:ascii="Constantia" w:hAnsi="Constantia"/>
+        </w:rPr>
+      </w:pPr>
+      <w:r>
+        <w:rPr>
+          <w:rFonts w:ascii="Constantia" w:hAnsi="Constantia"/>
+          <w:b/>
+        </w:rPr>
+        <w:t>Admin</w:t>
+      </w:r>
+      <w:r>
+        <w:rPr>
+          <w:rFonts w:ascii="Constantia" w:hAnsi="Constantia"/>
+        </w:rPr>
+        <w:t>= d.h. also ein User mit entsprechenden Rechten, muss nicht Admin heißen.</w:t>
+      </w:r>
+    </w:p>
+    <w:p>
+      <w:pPr>
+        <w:pStyle w:val="KeinLeerraum"/>
+        <w:rPr>
+          <w:rFonts w:ascii="Constantia" w:hAnsi="Constantia"/>
+        </w:rPr>
+      </w:pPr>
+      <w:r>
+        <w:rPr>
+          <w:rFonts w:ascii="Constantia" w:hAnsi="Constantia"/>
+          <w:b/>
+        </w:rPr>
+        <w:t>Projekt-Leader</w:t>
+      </w:r>
+      <w:r>
+        <w:rPr>
+          <w:rFonts w:ascii="Constantia" w:hAnsi="Constantia"/>
+        </w:rPr>
+        <w:t>=d.h. also ein User mit entsprechenden Rechten der in einem Projekt mehr Rechte hat als ein einfacher Teilnehmer(</w:t>
+      </w:r>
+      <w:r>
+        <w:rPr>
+          <w:rFonts w:ascii="Constantia" w:hAnsi="Constantia"/>
+          <w:b/>
+        </w:rPr>
+        <w:t>Projekt-Member</w:t>
+      </w:r>
+      <w:r>
+        <w:rPr>
+          <w:rFonts w:ascii="Constantia" w:hAnsi="Constantia"/>
+        </w:rPr>
+        <w:t>).</w:t>
+      </w:r>
+    </w:p>
+    <w:p>
+      <w:pPr>
+        <w:pStyle w:val="KeinLeerraum"/>
+        <w:rPr>
+          <w:rFonts w:ascii="Constantia" w:hAnsi="Constantia"/>
+        </w:rPr>
+      </w:pPr>
+      <w:r>
+        <w:rPr>
+          <w:rFonts w:ascii="Constantia" w:hAnsi="Constantia"/>
+        </w:rPr>
+        <w:t>Es wird hier im Folgenden nicht mehr immer explizit erwähnt, dass alle Aktionen die der Projekt-Leader machen kann, auch der Admin über die AdminConsole tätigen kann.</w:t>
+      </w:r>
+    </w:p>
+    <w:p>
+      <w:pPr>
+        <w:pStyle w:val="KeinLeerraum"/>
+        <w:rPr>
+          <w:rFonts w:ascii="Constantia" w:hAnsi="Constantia"/>
+        </w:rPr>
+      </w:pPr>
+    </w:p>
+    <w:p>
+      <w:pPr>
+        <w:pStyle w:val="KeinLeerraum"/>
+        <w:rPr>
+          <w:rFonts w:ascii="Constantia" w:hAnsi="Constantia"/>
+          <w:b/>
+        </w:rPr>
+      </w:pPr>
+      <w:r>
+        <w:rPr>
+          <w:rFonts w:ascii="Constantia" w:hAnsi="Constantia"/>
+          <w:b/>
+        </w:rPr>
+        <w:t>2.2.1 User registrieren</w:t>
+      </w:r>
+    </w:p>
+    <w:p>
+      <w:pPr>
+        <w:pStyle w:val="KeinLeerraum"/>
+        <w:rPr>
+          <w:rFonts w:ascii="Constantia" w:hAnsi="Constantia"/>
+        </w:rPr>
+      </w:pPr>
+      <w:r>
+        <w:rPr>
+          <w:rFonts w:ascii="Constantia" w:hAnsi="Constantia"/>
+        </w:rPr>
+        <w:t>Über die AdminConsole kann ein Admin einen User im System erstellen, damit dieser das System nutzen kann.</w:t>
+      </w:r>
+      <w:r>
+        <w:rPr>
+          <w:rFonts w:ascii="Constantia" w:hAnsi="Constantia"/>
+          <w:highlight w:val="yellow"/>
+        </w:rPr>
+        <w:t>(Ein Externer kann sich nicht registrieren, da es sich in dieser Version um ein geschlossenes System handelt. Diese Option kann bei Bedarf hinzugefügt werden)</w:t>
+      </w:r>
+    </w:p>
+    <w:p>
+      <w:pPr>
+        <w:pStyle w:val="KeinLeerraum"/>
+        <w:rPr>
+          <w:rFonts w:ascii="Constantia" w:hAnsi="Constantia"/>
+        </w:rPr>
+      </w:pPr>
+    </w:p>
+    <w:p>
+      <w:pPr>
+        <w:pStyle w:val="KeinLeerraum"/>
+        <w:rPr>
+          <w:rFonts w:ascii="Constantia" w:hAnsi="Constantia"/>
+          <w:b/>
+        </w:rPr>
+      </w:pPr>
+      <w:r>
+        <w:rPr>
+          <w:rFonts w:ascii="Constantia" w:hAnsi="Constantia"/>
+          <w:b/>
+        </w:rPr>
+        <w:t>2.2.2 User löschen</w:t>
+      </w:r>
+    </w:p>
+    <w:p>
+      <w:pPr>
+        <w:pStyle w:val="KeinLeerraum"/>
+        <w:rPr>
+          <w:rFonts w:ascii="Constantia" w:hAnsi="Constantia"/>
+        </w:rPr>
+      </w:pPr>
+      <w:r>
+        <w:rPr>
+          <w:rFonts w:ascii="Constantia" w:hAnsi="Constantia"/>
+        </w:rPr>
+        <w:t>Über die AdminConsole kann ein Admin einen User aus dem System löschen, damit dieser das System nicht mehr nutzen kann.</w:t>
+      </w:r>
+    </w:p>
+    <w:p>
+      <w:pPr>
+        <w:pStyle w:val="KeinLeerraum"/>
+        <w:rPr>
+          <w:rFonts w:ascii="Constantia" w:hAnsi="Constantia"/>
+        </w:rPr>
+      </w:pPr>
+    </w:p>
+    <w:p>
+      <w:pPr>
+        <w:pStyle w:val="KeinLeerraum"/>
+        <w:rPr>
+          <w:rFonts w:ascii="Constantia" w:hAnsi="Constantia"/>
+          <w:b/>
+        </w:rPr>
+      </w:pPr>
+      <w:r>
+        <w:rPr>
+          <w:rFonts w:ascii="Constantia" w:hAnsi="Constantia"/>
+          <w:b/>
+        </w:rPr>
+        <w:t xml:space="preserve">2.2.3 Löschen eines vorhandenen Projekts </w:t>
+      </w:r>
+    </w:p>
+    <w:p>
+      <w:pPr>
+        <w:pStyle w:val="KeinLeerraum"/>
+        <w:rPr>
+          <w:rFonts w:ascii="Constantia" w:hAnsi="Constantia"/>
+        </w:rPr>
+      </w:pPr>
+      <w:r>
+        <w:rPr>
+          <w:rFonts w:ascii="Constantia" w:hAnsi="Constantia"/>
+        </w:rPr>
+        <w:t>Ein Projekt kann direkt gelöscht werden vom Admin über die AdminConsole.</w:t>
+      </w:r>
+    </w:p>
+    <w:p>
+      <w:pPr>
+        <w:pStyle w:val="KeinLeerraum"/>
+        <w:rPr>
+          <w:rFonts w:ascii="Constantia" w:hAnsi="Constantia"/>
+        </w:rPr>
+      </w:pPr>
+    </w:p>
+    <w:p>
+      <w:pPr>
+        <w:pStyle w:val="KeinLeerraum"/>
+        <w:rPr>
+          <w:rFonts w:ascii="Constantia" w:hAnsi="Constantia"/>
+          <w:b/>
+        </w:rPr>
+      </w:pPr>
+      <w:r>
+        <w:rPr>
+          <w:rFonts w:ascii="Constantia" w:hAnsi="Constantia"/>
+          <w:b/>
+        </w:rPr>
+        <w:t>2.2.4 Alle User anzeigen</w:t>
+      </w:r>
+    </w:p>
+    <w:p>
+      <w:pPr>
+        <w:pStyle w:val="KeinLeerraum"/>
+        <w:rPr>
+          <w:rFonts w:ascii="Constantia" w:hAnsi="Constantia"/>
+        </w:rPr>
+      </w:pPr>
+      <w:r>
+        <w:rPr>
+          <w:rFonts w:ascii="Constantia" w:hAnsi="Constantia"/>
+        </w:rPr>
+        <w:t>Nur der Admin kann über die AdminConsole alle User anzeigen.</w:t>
+      </w:r>
+    </w:p>
+    <w:p>
+      <w:pPr>
+        <w:pStyle w:val="KeinLeerraum"/>
+        <w:rPr>
+          <w:rFonts w:ascii="Constantia" w:hAnsi="Constantia"/>
+        </w:rPr>
+      </w:pPr>
+    </w:p>
+    <w:p>
+      <w:pPr>
+        <w:pStyle w:val="KeinLeerraum"/>
+        <w:rPr>
+          <w:rFonts w:ascii="Constantia" w:hAnsi="Constantia"/>
+          <w:b/>
+        </w:rPr>
+      </w:pPr>
+      <w:r>
+        <w:rPr>
+          <w:rFonts w:ascii="Constantia" w:hAnsi="Constantia"/>
+          <w:b/>
+        </w:rPr>
+        <w:t>2.2.5 Alle Projekte anzeigen</w:t>
+      </w:r>
+    </w:p>
+    <w:p>
+      <w:pPr>
+        <w:pStyle w:val="KeinLeerraum"/>
+        <w:rPr>
+          <w:rFonts w:ascii="Constantia" w:hAnsi="Constantia"/>
+        </w:rPr>
+      </w:pPr>
+      <w:r>
+        <w:rPr>
+          <w:rFonts w:ascii="Constantia" w:hAnsi="Constantia"/>
+        </w:rPr>
+        <w:t xml:space="preserve">Nur der Admin kann über die AdminConsole alle </w:t>
+      </w:r>
+      <w:r>
+        <w:rPr>
+          <w:rFonts w:ascii="Constantia" w:hAnsi="Constantia"/>
+        </w:rPr>
+        <w:t>Projekte</w:t>
+      </w:r>
+      <w:r>
+        <w:rPr>
+          <w:rFonts w:ascii="Constantia" w:hAnsi="Constantia"/>
+        </w:rPr>
+        <w:t xml:space="preserve"> anzeigen.</w:t>
+      </w:r>
+    </w:p>
+    <w:p>
+      <w:pPr>
+        <w:pStyle w:val="KeinLeerraum"/>
+        <w:rPr>
+          <w:rFonts w:ascii="Constantia" w:hAnsi="Constantia"/>
+        </w:rPr>
+      </w:pPr>
+    </w:p>
+    <w:p>
+      <w:pPr>
+        <w:pStyle w:val="KeinLeerraum"/>
+        <w:rPr>
+          <w:rFonts w:ascii="Constantia" w:hAnsi="Constantia"/>
+          <w:b/>
+        </w:rPr>
+      </w:pPr>
+    </w:p>
+    <w:p>
+      <w:pPr>
+        <w:pStyle w:val="KeinLeerraum"/>
+        <w:rPr>
+          <w:rFonts w:ascii="Constantia" w:hAnsi="Constantia"/>
+          <w:b/>
+        </w:rPr>
+      </w:pPr>
+      <w:r>
+        <w:rPr>
+          <w:rFonts w:ascii="Constantia" w:hAnsi="Constantia"/>
+          <w:b/>
+        </w:rPr>
+        <w:lastRenderedPageBreak/>
+        <w:t>2.2.6 Member zum Projekt hinzufügen</w:t>
+      </w:r>
+    </w:p>
+    <w:p>
+      <w:pPr>
+        <w:pStyle w:val="KeinLeerraum"/>
+        <w:rPr>
+          <w:rFonts w:ascii="Constantia" w:hAnsi="Constantia"/>
+        </w:rPr>
+      </w:pPr>
+      <w:r>
+        <w:rPr>
+          <w:rFonts w:ascii="Constantia" w:hAnsi="Constantia"/>
+        </w:rPr>
+        <w:t>Der Projekt-Leader kann über das Projekt einen User als Projekt-Member hinzufügen.</w:t>
+      </w:r>
+    </w:p>
+    <w:p>
+      <w:pPr>
+        <w:pStyle w:val="KeinLeerraum"/>
+        <w:rPr>
+          <w:rFonts w:ascii="Constantia" w:hAnsi="Constantia"/>
+        </w:rPr>
+      </w:pPr>
+    </w:p>
+    <w:p>
+      <w:pPr>
+        <w:pStyle w:val="KeinLeerraum"/>
+        <w:rPr>
+          <w:rFonts w:ascii="Constantia" w:hAnsi="Constantia"/>
+          <w:b/>
+        </w:rPr>
+      </w:pPr>
+      <w:r>
+        <w:rPr>
+          <w:rFonts w:ascii="Constantia" w:hAnsi="Constantia"/>
+          <w:b/>
+        </w:rPr>
+        <w:t>2.2.7 Member aus Projekt löschen</w:t>
+      </w:r>
+    </w:p>
+    <w:p>
+      <w:pPr>
+        <w:pStyle w:val="KeinLeerraum"/>
+        <w:rPr>
+          <w:rFonts w:ascii="Constantia" w:hAnsi="Constantia"/>
+        </w:rPr>
+      </w:pPr>
+      <w:r>
+        <w:rPr>
+          <w:rFonts w:ascii="Constantia" w:hAnsi="Constantia"/>
+        </w:rPr>
+        <w:t>Der Projekt-Leader kann über das Projekt einen Projekt-Member aus dem Projekt entfernen.</w:t>
+      </w:r>
+    </w:p>
+    <w:p>
+      <w:pPr>
+        <w:pStyle w:val="KeinLeerraum"/>
+        <w:rPr>
+          <w:rFonts w:ascii="Constantia" w:hAnsi="Constantia"/>
+        </w:rPr>
+      </w:pPr>
+    </w:p>
+    <w:p>
+      <w:pPr>
+        <w:pStyle w:val="KeinLeerraum"/>
+        <w:rPr>
+          <w:rFonts w:ascii="Constantia" w:hAnsi="Constantia"/>
+          <w:b/>
+        </w:rPr>
+      </w:pPr>
+      <w:r>
+        <w:rPr>
+          <w:rFonts w:ascii="Constantia" w:hAnsi="Constantia"/>
+          <w:b/>
+        </w:rPr>
+        <w:t>2.2.8 Löschen des eigenen Projekts</w:t>
+      </w:r>
+    </w:p>
+    <w:p>
+      <w:pPr>
+        <w:pStyle w:val="KeinLeerraum"/>
+        <w:rPr>
+          <w:rFonts w:ascii="Constantia" w:hAnsi="Constantia"/>
+        </w:rPr>
+      </w:pPr>
+      <w:r>
+        <w:rPr>
+          <w:rFonts w:ascii="Constantia" w:hAnsi="Constantia"/>
+        </w:rPr>
+        <w:t>Ein Projekt kann gelöscht werden</w:t>
+      </w:r>
+      <w:r>
+        <w:rPr>
+          <w:rFonts w:ascii="Constantia" w:hAnsi="Constantia"/>
+        </w:rPr>
+        <w:t>,</w:t>
+      </w:r>
+      <w:r>
+        <w:rPr>
+          <w:rFonts w:ascii="Constantia" w:hAnsi="Constantia"/>
+        </w:rPr>
+        <w:t xml:space="preserve"> </w:t>
+      </w:r>
+      <w:r>
+        <w:rPr>
+          <w:rFonts w:ascii="Constantia" w:hAnsi="Constantia"/>
+        </w:rPr>
+        <w:t>indem der Projekt-Leader alle Member des Projektes löscht und zuletzt sich selbst.</w:t>
+      </w:r>
+    </w:p>
+    <w:p>
+      <w:pPr>
+        <w:pStyle w:val="KeinLeerraum"/>
+        <w:rPr>
+          <w:rFonts w:ascii="Constantia" w:hAnsi="Constantia"/>
+        </w:rPr>
+      </w:pPr>
+    </w:p>
+    <w:p>
+      <w:pPr>
+        <w:pStyle w:val="KeinLeerraum"/>
+        <w:rPr>
+          <w:rFonts w:ascii="Constantia" w:hAnsi="Constantia"/>
+          <w:b/>
+        </w:rPr>
+      </w:pPr>
+      <w:r>
+        <w:rPr>
+          <w:rFonts w:ascii="Constantia" w:hAnsi="Constantia"/>
+          <w:b/>
+        </w:rPr>
+        <w:t>2.2.9 Aufgabe in einem Projekt hinzufügen</w:t>
+      </w:r>
+    </w:p>
+    <w:p>
+      <w:pPr>
+        <w:pStyle w:val="KeinLeerraum"/>
+        <w:rPr>
+          <w:rFonts w:ascii="Constantia" w:hAnsi="Constantia"/>
+        </w:rPr>
+      </w:pPr>
+      <w:r>
+        <w:rPr>
+          <w:rFonts w:ascii="Constantia" w:hAnsi="Constantia"/>
+        </w:rPr>
+        <w:t>Der Projekt-Leader kann über das Projekt und über den Reiter „Task“ eine Aufgabe zum Projekt hinzufügen.</w:t>
+      </w:r>
+    </w:p>
+    <w:p>
+      <w:pPr>
+        <w:pStyle w:val="KeinLeerraum"/>
+        <w:rPr>
+          <w:rFonts w:ascii="Constantia" w:hAnsi="Constantia"/>
+        </w:rPr>
+      </w:pPr>
+    </w:p>
+    <w:p>
+      <w:pPr>
+        <w:pStyle w:val="KeinLeerraum"/>
+        <w:rPr>
+          <w:rFonts w:ascii="Constantia" w:hAnsi="Constantia"/>
+          <w:b/>
+        </w:rPr>
+      </w:pPr>
+      <w:r>
+        <w:rPr>
+          <w:rFonts w:ascii="Constantia" w:hAnsi="Constantia"/>
+          <w:b/>
+        </w:rPr>
+        <w:t>2.2.10 Rolle eines Members ändern</w:t>
+      </w:r>
+    </w:p>
+    <w:p>
+      <w:pPr>
+        <w:pStyle w:val="KeinLeerraum"/>
+        <w:rPr>
+          <w:rFonts w:ascii="Constantia" w:hAnsi="Constantia"/>
+        </w:rPr>
+      </w:pPr>
+      <w:r>
+        <w:rPr>
+          <w:rFonts w:ascii="Constantia" w:hAnsi="Constantia"/>
+        </w:rPr>
+        <w:t>Der Projekt-Leader kann über das Projekt und über den Reiter „Project“ im zweiten Abschnitt die Rolle der vorhandenen Member im Projekt ändern</w:t>
+      </w:r>
+      <w:r>
+        <w:rPr>
+          <w:rFonts w:ascii="Constantia" w:hAnsi="Constantia"/>
+        </w:rPr>
+        <w:t>. Des Weiteren kann der Leader seine eigene Rolle im Projekt ändern, jedoch muss min. ein Projekt-Leader vorhanden sein.</w:t>
+      </w:r>
+    </w:p>
+    <w:p>
+      <w:pPr>
+        <w:pStyle w:val="KeinLeerraum"/>
+        <w:rPr>
+          <w:rFonts w:ascii="Constantia" w:hAnsi="Constantia"/>
+        </w:rPr>
+      </w:pPr>
+    </w:p>
+    <w:p>
+      <w:pPr>
+        <w:pStyle w:val="KeinLeerraum"/>
+        <w:rPr>
+          <w:rFonts w:ascii="Constantia" w:hAnsi="Constantia"/>
+          <w:b/>
+        </w:rPr>
+      </w:pPr>
+      <w:r>
+        <w:rPr>
+          <w:rFonts w:ascii="Constantia" w:hAnsi="Constantia"/>
+          <w:b/>
+        </w:rPr>
+        <w:t>2.2.11 Eine Aufgabe löschen</w:t>
+      </w:r>
+    </w:p>
+    <w:p>
+      <w:pPr>
+        <w:pStyle w:val="KeinLeerraum"/>
+        <w:rPr>
+          <w:rFonts w:ascii="Constantia" w:hAnsi="Constantia"/>
+        </w:rPr>
+      </w:pPr>
+      <w:r>
+        <w:rPr>
+          <w:rFonts w:ascii="Constantia" w:hAnsi="Constantia"/>
+        </w:rPr>
+        <w:t>Der Projekt-Leader kann über das Projekt und über den Reiter „Task“ in der Leiste links eine Aufgabe des Projekts löschen durch klicken auf das Kreuz neben einer Aufgabe.</w:t>
+      </w:r>
+    </w:p>
+    <w:p>
+      <w:pPr>
+        <w:pStyle w:val="KeinLeerraum"/>
+        <w:rPr>
+          <w:rFonts w:ascii="Constantia" w:hAnsi="Constantia"/>
+        </w:rPr>
+      </w:pPr>
+    </w:p>
+    <w:p>
+      <w:pPr>
+        <w:pStyle w:val="KeinLeerraum"/>
+        <w:rPr>
+          <w:rFonts w:ascii="Constantia" w:hAnsi="Constantia"/>
+          <w:b/>
+        </w:rPr>
+      </w:pPr>
+      <w:r>
+        <w:rPr>
+          <w:rFonts w:ascii="Constantia" w:hAnsi="Constantia"/>
+          <w:b/>
+        </w:rPr>
+        <w:t>2.2.12 Eine Aufgabe zuordnen</w:t>
+      </w:r>
+    </w:p>
+    <w:p>
+      <w:pPr>
+        <w:pStyle w:val="KeinLeerraum"/>
+        <w:rPr>
+          <w:rFonts w:ascii="Constantia" w:hAnsi="Constantia"/>
+        </w:rPr>
+      </w:pPr>
+      <w:r>
+        <w:rPr>
+          <w:rFonts w:ascii="Constantia" w:hAnsi="Constantia"/>
+        </w:rPr>
+        <w:t xml:space="preserve">Der Projekt-Leader kann über das Projekt und über den Reiter </w:t>
+      </w:r>
+      <w:r>
+        <w:rPr>
+          <w:rFonts w:ascii="Constantia" w:hAnsi="Constantia"/>
+        </w:rPr>
+        <w:t>„</w:t>
+      </w:r>
+      <w:r>
+        <w:rPr>
+          <w:rFonts w:ascii="Constantia" w:hAnsi="Constantia"/>
+        </w:rPr>
+        <w:t>Task</w:t>
+      </w:r>
+      <w:r>
+        <w:rPr>
+          <w:rFonts w:ascii="Constantia" w:hAnsi="Constantia"/>
+        </w:rPr>
+        <w:t>“</w:t>
+      </w:r>
+      <w:r>
+        <w:rPr>
+          <w:rFonts w:ascii="Constantia" w:hAnsi="Constantia"/>
+        </w:rPr>
+        <w:t xml:space="preserve"> eine Aufgabe des Projekts einem Member zuordnen</w:t>
+      </w:r>
+      <w:r>
+        <w:rPr>
+          <w:rFonts w:ascii="Constantia" w:hAnsi="Constantia"/>
+        </w:rPr>
+        <w:t>. D</w:t>
+      </w:r>
+      <w:r>
+        <w:rPr>
+          <w:rFonts w:ascii="Constantia" w:hAnsi="Constantia"/>
+        </w:rPr>
+        <w:t xml:space="preserve">urch </w:t>
+      </w:r>
+      <w:r>
+        <w:rPr>
+          <w:rFonts w:ascii="Constantia" w:hAnsi="Constantia"/>
+        </w:rPr>
+        <w:t xml:space="preserve">die </w:t>
+      </w:r>
+      <w:r>
+        <w:rPr>
+          <w:rFonts w:ascii="Constantia" w:hAnsi="Constantia"/>
+        </w:rPr>
+        <w:t>Auswahl der vorhandenen Aufgabe links und Auswahl des Members rechts und klicken auf Zuweisen</w:t>
+      </w:r>
+      <w:r>
+        <w:rPr>
+          <w:rFonts w:ascii="Constantia" w:hAnsi="Constantia"/>
+        </w:rPr>
+        <w:t xml:space="preserve"> kann dies bewerkstelligt werden</w:t>
+      </w:r>
+      <w:r>
+        <w:rPr>
+          <w:rFonts w:ascii="Constantia" w:hAnsi="Constantia"/>
+        </w:rPr>
+        <w:t>.</w:t>
+      </w:r>
+    </w:p>
+    <w:p>
+      <w:pPr>
+        <w:pStyle w:val="KeinLeerraum"/>
+        <w:rPr>
+          <w:rFonts w:ascii="Constantia" w:hAnsi="Constantia"/>
+        </w:rPr>
+      </w:pPr>
+    </w:p>
+    <w:p>
+      <w:pPr>
+        <w:pStyle w:val="KeinLeerraum"/>
+        <w:rPr>
+          <w:rFonts w:ascii="Constantia" w:hAnsi="Constantia"/>
+        </w:rPr>
+      </w:pPr>
+      <w:r>
+        <w:rPr>
+          <w:rFonts w:ascii="Constantia" w:hAnsi="Constantia"/>
+        </w:rPr>
+        <w:t>2.2.13 eine Aufgabe updaten</w:t>
+      </w:r>
+    </w:p>
+    <w:p>
+      <w:pPr>
+        <w:pStyle w:val="KeinLeerraum"/>
+        <w:rPr>
+          <w:rFonts w:ascii="Constantia" w:hAnsi="Constantia"/>
+        </w:rPr>
+      </w:pPr>
+      <w:r>
+        <w:rPr>
+          <w:rFonts w:ascii="Constantia" w:hAnsi="Constantia"/>
+        </w:rPr>
+        <w:t>2.2.14 Alle Kommentare im Projekt löschen</w:t>
+      </w:r>
+    </w:p>
+    <w:p>
+      <w:pPr>
+        <w:pStyle w:val="KeinLeerraum"/>
+        <w:rPr>
+          <w:rFonts w:ascii="Constantia" w:hAnsi="Constantia"/>
+        </w:rPr>
+      </w:pPr>
+      <w:r>
+        <w:rPr>
+          <w:rFonts w:ascii="Constantia" w:hAnsi="Constantia"/>
+        </w:rPr>
+        <w:t>2.2.15 löschen eines Dokumentes</w:t>
+      </w:r>
+    </w:p>
+    <w:p>
+      <w:pPr>
+        <w:pStyle w:val="KeinLeerraum"/>
+        <w:rPr>
+          <w:rFonts w:ascii="Constantia" w:hAnsi="Constantia"/>
+        </w:rPr>
+      </w:pPr>
+      <w:r>
+        <w:rPr>
+          <w:rFonts w:ascii="Constantia" w:hAnsi="Constantia"/>
+        </w:rPr>
+        <w:t>2.2.16 löschen eines Sourcecodes</w:t>
+      </w:r>
+    </w:p>
+    <w:p>
+      <w:pPr>
+        <w:pStyle w:val="KeinLeerraum"/>
+        <w:rPr>
+          <w:rFonts w:ascii="Constantia" w:hAnsi="Constantia"/>
+        </w:rPr>
+      </w:pPr>
+      <w:r>
+        <w:rPr>
+          <w:rFonts w:ascii="Constantia" w:hAnsi="Constantia"/>
+        </w:rPr>
+        <w:t>2.2.17 Alle Kommentare im Projekt updaten</w:t>
+      </w:r>
+    </w:p>
+    <w:p>
+      <w:pPr>
+        <w:pStyle w:val="KeinLeerraum"/>
+        <w:rPr>
+          <w:rFonts w:ascii="Constantia" w:hAnsi="Constantia"/>
+        </w:rPr>
+      </w:pPr>
+      <w:r>
+        <w:rPr>
+          <w:rFonts w:ascii="Constantia" w:hAnsi="Constantia"/>
+        </w:rPr>
+        <w:t>2.2.18 Projekt  anzeigen</w:t>
+      </w:r>
+    </w:p>
+    <w:p>
+      <w:pPr>
+        <w:pStyle w:val="KeinLeerraum"/>
+        <w:rPr>
+          <w:rFonts w:ascii="Constantia" w:hAnsi="Constantia"/>
+        </w:rPr>
+      </w:pPr>
+      <w:r>
+        <w:rPr>
+          <w:rFonts w:ascii="Constantia" w:hAnsi="Constantia"/>
+        </w:rPr>
+        <w:t>2.2.19 Alle Aufgaben eines Projektes zeigen</w:t>
+      </w:r>
+    </w:p>
+    <w:p>
+      <w:pPr>
+        <w:pStyle w:val="KeinLeerraum"/>
+        <w:rPr>
+          <w:rFonts w:ascii="Constantia" w:hAnsi="Constantia"/>
+        </w:rPr>
+      </w:pPr>
+      <w:r>
+        <w:rPr>
+          <w:rFonts w:ascii="Constantia" w:hAnsi="Constantia"/>
+        </w:rPr>
+        <w:t>2.2.20  Eigene Aufgaben im Projekt anzeigen</w:t>
+      </w:r>
+    </w:p>
+    <w:p>
+      <w:pPr>
+        <w:pStyle w:val="KeinLeerraum"/>
+        <w:rPr>
+          <w:rFonts w:ascii="Constantia" w:hAnsi="Constantia"/>
+        </w:rPr>
+      </w:pPr>
+      <w:r>
+        <w:rPr>
+          <w:rFonts w:ascii="Constantia" w:hAnsi="Constantia"/>
+        </w:rPr>
+        <w:t>2.2.21  Projekt kommentieren</w:t>
+      </w:r>
+    </w:p>
+    <w:p>
+      <w:pPr>
+        <w:pStyle w:val="KeinLeerraum"/>
+        <w:rPr>
+          <w:rFonts w:ascii="Constantia" w:hAnsi="Constantia"/>
+        </w:rPr>
+      </w:pPr>
+      <w:r>
+        <w:rPr>
+          <w:rFonts w:ascii="Constantia" w:hAnsi="Constantia"/>
+        </w:rPr>
+        <w:t>2.2.22  Sourcecode kommentieren</w:t>
+      </w:r>
+    </w:p>
+    <w:p>
+      <w:pPr>
+        <w:pStyle w:val="KeinLeerraum"/>
+        <w:rPr>
+          <w:rFonts w:ascii="Constantia" w:hAnsi="Constantia"/>
+        </w:rPr>
+      </w:pPr>
+      <w:r>
+        <w:rPr>
+          <w:rFonts w:ascii="Constantia" w:hAnsi="Constantia"/>
+        </w:rPr>
+        <w:t>2.2. 23 Dokument kommentieren</w:t>
+      </w:r>
+    </w:p>
+    <w:p>
+      <w:pPr>
+        <w:pStyle w:val="KeinLeerraum"/>
+        <w:rPr>
+          <w:rFonts w:ascii="Constantia" w:hAnsi="Constantia"/>
+        </w:rPr>
+      </w:pPr>
+      <w:r>
+        <w:rPr>
+          <w:rFonts w:ascii="Constantia" w:hAnsi="Constantia"/>
+        </w:rPr>
+        <w:t>2.2. 24 Aufgabe kommentieren</w:t>
+      </w:r>
+    </w:p>
+    <w:p>
+      <w:pPr>
+        <w:pStyle w:val="KeinLeerraum"/>
+        <w:rPr>
+          <w:rFonts w:ascii="Constantia" w:hAnsi="Constantia"/>
+        </w:rPr>
+      </w:pPr>
+      <w:r>
+        <w:rPr>
+          <w:rFonts w:ascii="Constantia" w:hAnsi="Constantia"/>
+        </w:rPr>
+        <w:t>2.2. 25 eigenen Kommentar  löschen</w:t>
+      </w:r>
+    </w:p>
+    <w:p>
+      <w:pPr>
+        <w:pStyle w:val="KeinLeerraum"/>
+        <w:rPr>
+          <w:rFonts w:ascii="Constantia" w:hAnsi="Constantia"/>
+        </w:rPr>
+      </w:pPr>
+      <w:r>
+        <w:rPr>
+          <w:rFonts w:ascii="Constantia" w:hAnsi="Constantia"/>
+        </w:rPr>
+        <w:t>2.2. 26 Alle Kommentare zu einem Projekt anzeigen</w:t>
+      </w:r>
+    </w:p>
+    <w:p>
+      <w:pPr>
+        <w:pStyle w:val="KeinLeerraum"/>
+        <w:rPr>
+          <w:rFonts w:ascii="Constantia" w:hAnsi="Constantia"/>
+        </w:rPr>
+      </w:pPr>
+      <w:r>
+        <w:rPr>
+          <w:rFonts w:ascii="Constantia" w:hAnsi="Constantia"/>
+        </w:rPr>
+        <w:t>2.2. 27 Alle Kommentare zu einer Aufgabe anzeigen</w:t>
+      </w:r>
+    </w:p>
+    <w:p>
+      <w:pPr>
+        <w:pStyle w:val="KeinLeerraum"/>
+        <w:rPr>
+          <w:rFonts w:ascii="Constantia" w:hAnsi="Constantia"/>
+        </w:rPr>
+      </w:pPr>
+      <w:r>
+        <w:rPr>
+          <w:rFonts w:ascii="Constantia" w:hAnsi="Constantia"/>
+        </w:rPr>
+        <w:t>2.2. 28 Alle Kommentare zu einem Dokument anzeigen</w:t>
+      </w:r>
+    </w:p>
+    <w:p>
+      <w:pPr>
+        <w:pStyle w:val="KeinLeerraum"/>
+        <w:rPr>
+          <w:rFonts w:ascii="Constantia" w:hAnsi="Constantia"/>
+        </w:rPr>
+      </w:pPr>
+      <w:r>
+        <w:rPr>
+          <w:rFonts w:ascii="Constantia" w:hAnsi="Constantia"/>
+        </w:rPr>
+        <w:t>2.2. 29 Alle Kommentare zu einem Sourcecode anzeigen</w:t>
+      </w:r>
+    </w:p>
+    <w:p>
+      <w:pPr>
+        <w:pStyle w:val="KeinLeerraum"/>
+        <w:rPr>
+          <w:rFonts w:ascii="Constantia" w:hAnsi="Constantia"/>
+        </w:rPr>
+      </w:pPr>
+      <w:r>
+        <w:rPr>
+          <w:rFonts w:ascii="Constantia" w:hAnsi="Constantia"/>
+        </w:rPr>
+        <w:t>2.2. 30 eigenen Kommentar updaten</w:t>
+      </w:r>
+    </w:p>
+    <w:p>
+      <w:pPr>
+        <w:pStyle w:val="KeinLeerraum"/>
+        <w:rPr>
+          <w:rFonts w:ascii="Constantia" w:hAnsi="Constantia"/>
+        </w:rPr>
+      </w:pPr>
+      <w:r>
+        <w:rPr>
+          <w:rFonts w:ascii="Constantia" w:hAnsi="Constantia"/>
+        </w:rPr>
+        <w:t>2.2. 31 Alle Member des Projekts anzeigen</w:t>
+      </w:r>
+    </w:p>
+    <w:p>
+      <w:pPr>
+        <w:pStyle w:val="KeinLeerraum"/>
+        <w:rPr>
+          <w:rFonts w:ascii="Constantia" w:hAnsi="Constantia"/>
+        </w:rPr>
+      </w:pPr>
+      <w:r>
+        <w:rPr>
+          <w:rFonts w:ascii="Constantia" w:hAnsi="Constantia"/>
+        </w:rPr>
+        <w:t>2.2. 32 Hochladen eines Dokuments zum Projekt</w:t>
+      </w:r>
+    </w:p>
+    <w:p>
+      <w:pPr>
+        <w:pStyle w:val="KeinLeerraum"/>
+        <w:rPr>
+          <w:rFonts w:ascii="Constantia" w:hAnsi="Constantia"/>
+        </w:rPr>
+      </w:pPr>
+      <w:r>
+        <w:rPr>
+          <w:rFonts w:ascii="Constantia" w:hAnsi="Constantia"/>
+        </w:rPr>
+        <w:t>2.2. 33 Alle Dokumente eines Projekts anzeigen</w:t>
+      </w:r>
+    </w:p>
+    <w:p>
+      <w:pPr>
+        <w:pStyle w:val="KeinLeerraum"/>
+        <w:rPr>
+          <w:rFonts w:ascii="Constantia" w:hAnsi="Constantia"/>
+        </w:rPr>
+      </w:pPr>
+      <w:r>
+        <w:rPr>
+          <w:rFonts w:ascii="Constantia" w:hAnsi="Constantia"/>
+        </w:rPr>
+        <w:t>2.2. 34 Dokument downloaden</w:t>
+      </w:r>
+    </w:p>
+    <w:p>
+      <w:pPr>
+        <w:pStyle w:val="KeinLeerraum"/>
+        <w:rPr>
+          <w:rFonts w:ascii="Constantia" w:hAnsi="Constantia"/>
+        </w:rPr>
+      </w:pPr>
+      <w:r>
+        <w:rPr>
+          <w:rFonts w:ascii="Constantia" w:hAnsi="Constantia"/>
+        </w:rPr>
+        <w:t>2.2. 35 Dokument updaten</w:t>
+      </w:r>
+    </w:p>
+    <w:p>
+      <w:pPr>
+        <w:pStyle w:val="KeinLeerraum"/>
+        <w:rPr>
+          <w:rFonts w:ascii="Constantia" w:hAnsi="Constantia"/>
+        </w:rPr>
+      </w:pPr>
+      <w:r>
+        <w:rPr>
+          <w:rFonts w:ascii="Constantia" w:hAnsi="Constantia"/>
+        </w:rPr>
+        <w:t>2.2. 36 Dokument anzeigen</w:t>
+      </w:r>
+    </w:p>
+    <w:p>
+      <w:pPr>
+        <w:pStyle w:val="KeinLeerraum"/>
+        <w:rPr>
+          <w:rFonts w:ascii="Constantia" w:hAnsi="Constantia"/>
+        </w:rPr>
+      </w:pPr>
+      <w:r>
+        <w:rPr>
+          <w:rFonts w:ascii="Constantia" w:hAnsi="Constantia"/>
+        </w:rPr>
+        <w:t>2.2. 37 Hochladen  eines Sourcecodes zum Projekt</w:t>
+      </w:r>
+    </w:p>
+    <w:p>
+      <w:pPr>
+        <w:pStyle w:val="KeinLeerraum"/>
+        <w:rPr>
+          <w:rFonts w:ascii="Constantia" w:hAnsi="Constantia"/>
+        </w:rPr>
+      </w:pPr>
+      <w:r>
+        <w:rPr>
+          <w:rFonts w:ascii="Constantia" w:hAnsi="Constantia"/>
+        </w:rPr>
+        <w:t>2.2. 38 Alle Sourcecodes eines Projektes anzeigen</w:t>
+      </w:r>
+    </w:p>
+    <w:p>
+      <w:pPr>
+        <w:pStyle w:val="KeinLeerraum"/>
+        <w:rPr>
+          <w:rFonts w:ascii="Constantia" w:hAnsi="Constantia"/>
+        </w:rPr>
+      </w:pPr>
+      <w:r>
+        <w:rPr>
+          <w:rFonts w:ascii="Constantia" w:hAnsi="Constantia"/>
+        </w:rPr>
+        <w:t>2.2. 39 Sourcecode downloaden</w:t>
+      </w:r>
+    </w:p>
+    <w:p>
+      <w:pPr>
+        <w:pStyle w:val="KeinLeerraum"/>
+        <w:rPr>
+          <w:rFonts w:ascii="Constantia" w:hAnsi="Constantia"/>
+        </w:rPr>
+      </w:pPr>
+      <w:r>
+        <w:rPr>
+          <w:rFonts w:ascii="Constantia" w:hAnsi="Constantia"/>
+        </w:rPr>
+        <w:t>2.2. 40 Sourcecode updaten</w:t>
+      </w:r>
+    </w:p>
+    <w:p>
+      <w:pPr>
+        <w:pStyle w:val="KeinLeerraum"/>
+        <w:rPr>
+          <w:rFonts w:ascii="Constantia" w:hAnsi="Constantia"/>
+        </w:rPr>
+      </w:pPr>
+      <w:r>
+        <w:rPr>
+          <w:rFonts w:ascii="Constantia" w:hAnsi="Constantia"/>
+        </w:rPr>
+        <w:lastRenderedPageBreak/>
+        <w:t>2.2. 41 Sourcecode anzeigen</w:t>
+      </w:r>
+    </w:p>
+    <w:p>
+      <w:pPr>
+        <w:pStyle w:val="KeinLeerraum"/>
+        <w:rPr>
+          <w:rFonts w:ascii="Constantia" w:hAnsi="Constantia"/>
+        </w:rPr>
+      </w:pPr>
+      <w:r>
+        <w:rPr>
+          <w:rFonts w:ascii="Constantia" w:hAnsi="Constantia"/>
+        </w:rPr>
+        <w:t>2.2.42  Userinfos anzeigen zu einem Member</w:t>
+      </w:r>
+    </w:p>
+    <w:p>
+      <w:pPr>
+        <w:pStyle w:val="KeinLeerraum"/>
+        <w:rPr>
+          <w:rFonts w:ascii="Constantia" w:hAnsi="Constantia"/>
+        </w:rPr>
+      </w:pPr>
+      <w:r>
+        <w:rPr>
+          <w:rFonts w:ascii="Constantia" w:hAnsi="Constantia"/>
+        </w:rPr>
+        <w:t>2.2.43 Einloggen</w:t>
+      </w:r>
+    </w:p>
+    <w:p>
+      <w:pPr>
+        <w:pStyle w:val="KeinLeerraum"/>
+        <w:rPr>
+          <w:rFonts w:ascii="Constantia" w:hAnsi="Constantia"/>
+        </w:rPr>
+      </w:pPr>
+      <w:r>
+        <w:rPr>
+          <w:rFonts w:ascii="Constantia" w:hAnsi="Constantia"/>
+        </w:rPr>
+        <w:t>2.2.44 Ausloggen</w:t>
+      </w:r>
+    </w:p>
+    <w:p>
+      <w:pPr>
+        <w:pStyle w:val="KeinLeerraum"/>
+        <w:rPr>
+          <w:rFonts w:ascii="Constantia" w:hAnsi="Constantia"/>
+        </w:rPr>
+      </w:pPr>
+      <w:r>
+        <w:rPr>
+          <w:rFonts w:ascii="Constantia" w:hAnsi="Constantia"/>
+        </w:rPr>
+        <w:t>2.2.45 User-Einstellungen ändern</w:t>
+      </w:r>
+    </w:p>
+    <w:p>
+      <w:pPr>
+        <w:pStyle w:val="KeinLeerraum"/>
+        <w:rPr>
+          <w:rFonts w:ascii="Constantia" w:hAnsi="Constantia"/>
+        </w:rPr>
+      </w:pPr>
+      <w:r>
+        <w:rPr>
+          <w:rFonts w:ascii="Constantia" w:hAnsi="Constantia"/>
+        </w:rPr>
+        <w:t>2.2.46  User-Einstellungen anzeigen</w:t>
+      </w:r>
+    </w:p>
+    <w:p>
+      <w:pPr>
+        <w:pStyle w:val="KeinLeerraum"/>
+        <w:rPr>
+          <w:rFonts w:ascii="Constantia" w:hAnsi="Constantia"/>
+        </w:rPr>
+      </w:pPr>
+      <w:r>
+        <w:rPr>
+          <w:rFonts w:ascii="Constantia" w:hAnsi="Constantia"/>
+        </w:rPr>
+        <w:t>2.2.47  Anlegen eines Neuen Projekts</w:t>
+      </w:r>
+    </w:p>
+    <w:p>
+      <w:pPr>
+        <w:pStyle w:val="KeinLeerraum"/>
+        <w:rPr>
+          <w:rFonts w:ascii="Constantia" w:hAnsi="Constantia"/>
+        </w:rPr>
+      </w:pPr>
+      <w:r>
+        <w:rPr>
+          <w:rFonts w:ascii="Constantia" w:hAnsi="Constantia"/>
+        </w:rPr>
+        <w:t>2.2.48 alle eigenen Projekte anzeigen</w:t>
+      </w:r>
+    </w:p>
+    <w:p>
+      <w:pPr>
         <w:rPr>
           <w:rFonts w:ascii="Constantia" w:hAnsi="Constantia" w:cs="MDBPGD+Gemelli"/>
-          <w:highlight w:val="cyan"/>
-        </w:rPr>
-        <w:t>Hier sollten die einzelnen UseCases spezieller beschrieben werden. Dies kann hier auch aus Usersicht geschehen, so dass man einen Überblick über das System bekommt. Die technische Sicht auf die einzelnen Use-Cases/Komponeten werden dann im 3. Kapitel vorgestellt.</w:t>
-      </w:r>
-    </w:p>
-    <w:p>
-      <w:pPr>
-        <w:pStyle w:val="KeinLeerraum"/>
+          <w:color w:val="000000"/>
+        </w:rPr>
+      </w:pPr>
+    </w:p>
+    <w:p>
+      <w:pPr>
         <w:rPr>
           <w:rFonts w:ascii="Constantia" w:hAnsi="Constantia" w:cs="MDBPGD+Gemelli"/>
-        </w:rPr>
-      </w:pPr>
-    </w:p>
-    <w:p>
-      <w:pPr>
-        <w:pStyle w:val="KeinLeerraum"/>
-        <w:rPr>
-          <w:rFonts w:ascii="Constantia" w:hAnsi="Constantia"/>
-        </w:rPr>
-      </w:pPr>
-      <w:r>
-        <w:rPr>
-          <w:rFonts w:ascii="Constantia" w:hAnsi="Constantia"/>
-          <w:b/>
-        </w:rPr>
-        <w:t>Admin</w:t>
-      </w:r>
-      <w:r>
-        <w:rPr>
-          <w:rFonts w:ascii="Constantia" w:hAnsi="Constantia"/>
-        </w:rPr>
-        <w:t>= d.h. also ein User mit entsprechenden Rechten, muss nicht Admin heißen.</w:t>
-      </w:r>
-    </w:p>
-    <w:p>
-      <w:pPr>
-        <w:pStyle w:val="KeinLeerraum"/>
-        <w:rPr>
-          <w:rFonts w:ascii="Constantia" w:hAnsi="Constantia"/>
-        </w:rPr>
-      </w:pPr>
-      <w:r>
-        <w:rPr>
-          <w:rFonts w:ascii="Constantia" w:hAnsi="Constantia"/>
-          <w:b/>
-        </w:rPr>
-        <w:t>Projekt-Leader</w:t>
-      </w:r>
-      <w:r>
-        <w:rPr>
-          <w:rFonts w:ascii="Constantia" w:hAnsi="Constantia"/>
-        </w:rPr>
-        <w:t>=d.h. also ein User mit entsprechenden Rechten der in einem Projekt mehr Rechte hat als ein einfacher Teilnehmer(</w:t>
-      </w:r>
-      <w:r>
-        <w:rPr>
-          <w:rFonts w:ascii="Constantia" w:hAnsi="Constantia"/>
-          <w:b/>
-        </w:rPr>
-        <w:t>Projekt-Member</w:t>
-      </w:r>
-      <w:r>
-        <w:rPr>
-          <w:rFonts w:ascii="Constantia" w:hAnsi="Constantia"/>
-        </w:rPr>
-        <w:t>).</w:t>
-      </w:r>
-    </w:p>
-    <w:p>
-      <w:pPr>
-        <w:pStyle w:val="KeinLeerraum"/>
-        <w:rPr>
-          <w:rFonts w:ascii="Constantia" w:hAnsi="Constantia"/>
-        </w:rPr>
-      </w:pPr>
-      <w:r>
-        <w:rPr>
-          <w:rFonts w:ascii="Constantia" w:hAnsi="Constantia"/>
-        </w:rPr>
-        <w:t>Es wird hier im Folgenden nicht mehr immer explizit erwähnt, dass alle Aktionen die der Projekt-Leader machen kann, auch der Admin über die AdminConsole tätigen kann.</w:t>
-      </w:r>
-    </w:p>
-    <w:p>
-      <w:pPr>
-        <w:pStyle w:val="KeinLeerraum"/>
-        <w:rPr>
-          <w:rFonts w:ascii="Constantia" w:hAnsi="Constantia"/>
-        </w:rPr>
-      </w:pPr>
-    </w:p>
-    <w:p>
-      <w:pPr>
-        <w:pStyle w:val="KeinLeerraum"/>
-        <w:rPr>
-          <w:rFonts w:ascii="Constantia" w:hAnsi="Constantia"/>
-          <w:b/>
-        </w:rPr>
-      </w:pPr>
-      <w:r>
-        <w:rPr>
-          <w:rFonts w:ascii="Constantia" w:hAnsi="Constantia"/>
-          <w:b/>
-        </w:rPr>
-        <w:t>2.2.1 User registrieren</w:t>
-      </w:r>
-    </w:p>
-    <w:p>
-      <w:pPr>
-        <w:pStyle w:val="KeinLeerraum"/>
-        <w:rPr>
-          <w:rFonts w:ascii="Constantia" w:hAnsi="Constantia"/>
-        </w:rPr>
-      </w:pPr>
-      <w:r>
-        <w:rPr>
-          <w:rFonts w:ascii="Constantia" w:hAnsi="Constantia"/>
-        </w:rPr>
-        <w:t>Über die AdminConsole kann ein Admin einen User im System erstellen, damit dieser das System nutzen kann.</w:t>
-      </w:r>
-      <w:r>
-        <w:rPr>
-          <w:rFonts w:ascii="Constantia" w:hAnsi="Constantia"/>
-          <w:highlight w:val="yellow"/>
-        </w:rPr>
-        <w:t>(Ein Externer kann sich nicht registrieren, da es sich in dieser Version um ein geschlossenes System handelt. Diese Option kann bei Bedarf hinzugefügt werden)</w:t>
-      </w:r>
-    </w:p>
-    <w:p>
-      <w:pPr>
-        <w:pStyle w:val="KeinLeerraum"/>
-        <w:rPr>
-          <w:rFonts w:ascii="Constantia" w:hAnsi="Constantia"/>
-        </w:rPr>
-      </w:pPr>
-    </w:p>
-    <w:p>
-      <w:pPr>
-        <w:pStyle w:val="KeinLeerraum"/>
-        <w:rPr>
-          <w:rFonts w:ascii="Constantia" w:hAnsi="Constantia"/>
-          <w:b/>
-        </w:rPr>
-      </w:pPr>
-      <w:r>
-        <w:rPr>
-          <w:rFonts w:ascii="Constantia" w:hAnsi="Constantia"/>
-          <w:b/>
-        </w:rPr>
-        <w:t>2.2.2 User löschen</w:t>
-      </w:r>
-    </w:p>
-    <w:p>
-      <w:pPr>
-        <w:pStyle w:val="KeinLeerraum"/>
-        <w:rPr>
-          <w:rFonts w:ascii="Constantia" w:hAnsi="Constantia"/>
-        </w:rPr>
-      </w:pPr>
-      <w:r>
-        <w:rPr>
-          <w:rFonts w:ascii="Constantia" w:hAnsi="Constantia"/>
-        </w:rPr>
-        <w:t>Über die AdminConsole kann ein Admin einen User aus dem System löschen, damit dieser das System nicht mehr nutzen kann.</w:t>
-      </w:r>
-    </w:p>
-    <w:p>
-      <w:pPr>
-        <w:pStyle w:val="KeinLeerraum"/>
-        <w:rPr>
-          <w:rFonts w:ascii="Constantia" w:hAnsi="Constantia"/>
-        </w:rPr>
-      </w:pPr>
-    </w:p>
-    <w:p>
-      <w:pPr>
-        <w:pStyle w:val="KeinLeerraum"/>
-        <w:rPr>
-          <w:rFonts w:ascii="Constantia" w:hAnsi="Constantia"/>
-          <w:b/>
-        </w:rPr>
-      </w:pPr>
-      <w:r>
-        <w:rPr>
-          <w:rFonts w:ascii="Constantia" w:hAnsi="Constantia"/>
-          <w:b/>
-        </w:rPr>
-        <w:t xml:space="preserve">2.2.3 Löschen eines vorhandenen Projekts </w:t>
-      </w:r>
-    </w:p>
-    <w:p>
-      <w:pPr>
-        <w:pStyle w:val="KeinLeerraum"/>
-        <w:rPr>
-          <w:rFonts w:ascii="Constantia" w:hAnsi="Constantia"/>
-        </w:rPr>
-      </w:pPr>
-      <w:r>
-        <w:rPr>
-          <w:rFonts w:ascii="Constantia" w:hAnsi="Constantia"/>
-        </w:rPr>
-        <w:t>Ein Projekt kann direkt gelöscht werden vom Admin über die AdminConsole.</w:t>
-      </w:r>
-    </w:p>
-    <w:p>
-      <w:pPr>
-        <w:pStyle w:val="KeinLeerraum"/>
-        <w:rPr>
-          <w:rFonts w:ascii="Constantia" w:hAnsi="Constantia"/>
-        </w:rPr>
-      </w:pPr>
-    </w:p>
-    <w:p>
-      <w:pPr>
-        <w:pStyle w:val="KeinLeerraum"/>
-        <w:rPr>
-          <w:rFonts w:ascii="Constantia" w:hAnsi="Constantia"/>
-          <w:b/>
-        </w:rPr>
-      </w:pPr>
-      <w:r>
-        <w:rPr>
-          <w:rFonts w:ascii="Constantia" w:hAnsi="Constantia"/>
-          <w:b/>
-        </w:rPr>
-        <w:t>2.2.4 Alle User anzeigen</w:t>
-      </w:r>
-    </w:p>
-    <w:p>
-      <w:pPr>
-        <w:pStyle w:val="KeinLeerraum"/>
-        <w:rPr>
-          <w:rFonts w:ascii="Constantia" w:hAnsi="Constantia"/>
-        </w:rPr>
-      </w:pPr>
-      <w:r>
-        <w:rPr>
-          <w:rFonts w:ascii="Constantia" w:hAnsi="Constantia"/>
-        </w:rPr>
-        <w:t>Nur der Admin kann über die AdminConsole alle User anzeigen.</w:t>
-      </w:r>
-    </w:p>
-    <w:p>
-      <w:pPr>
-        <w:pStyle w:val="KeinLeerraum"/>
-        <w:rPr>
-          <w:rFonts w:ascii="Constantia" w:hAnsi="Constantia"/>
-        </w:rPr>
-      </w:pPr>
-    </w:p>
-    <w:p>
-      <w:pPr>
-        <w:pStyle w:val="KeinLeerraum"/>
-        <w:rPr>
-          <w:rFonts w:ascii="Constantia" w:hAnsi="Constantia"/>
-          <w:b/>
-        </w:rPr>
-      </w:pPr>
-      <w:r>
-        <w:rPr>
-          <w:rFonts w:ascii="Constantia" w:hAnsi="Constantia"/>
-          <w:b/>
-        </w:rPr>
-        <w:t>2.2.5 Alle Projekte anzeigen</w:t>
-      </w:r>
-    </w:p>
-    <w:p>
-      <w:pPr>
-        <w:pStyle w:val="KeinLeerraum"/>
-        <w:rPr>
-          <w:rFonts w:ascii="Constantia" w:hAnsi="Constantia"/>
-        </w:rPr>
-      </w:pPr>
-      <w:r>
-        <w:rPr>
-          <w:rFonts w:ascii="Constantia" w:hAnsi="Constantia"/>
-        </w:rPr>
-        <w:lastRenderedPageBreak/>
-        <w:t xml:space="preserve">Nur der Admin kann über die AdminConsole alle </w:t>
-      </w:r>
-      <w:r>
-        <w:rPr>
-          <w:rFonts w:ascii="Constantia" w:hAnsi="Constantia"/>
-        </w:rPr>
-        <w:t>Projekte</w:t>
-      </w:r>
-      <w:r>
-        <w:rPr>
-          <w:rFonts w:ascii="Constantia" w:hAnsi="Constantia"/>
-        </w:rPr>
-        <w:t xml:space="preserve"> anzeigen.</w:t>
-      </w:r>
-    </w:p>
-    <w:p>
-      <w:pPr>
-        <w:pStyle w:val="KeinLeerraum"/>
-        <w:rPr>
-          <w:rFonts w:ascii="Constantia" w:hAnsi="Constantia"/>
-        </w:rPr>
-      </w:pPr>
-    </w:p>
-    <w:p>
-      <w:pPr>
-        <w:pStyle w:val="KeinLeerraum"/>
-        <w:rPr>
-          <w:rFonts w:ascii="Constantia" w:hAnsi="Constantia"/>
-          <w:b/>
-        </w:rPr>
-      </w:pPr>
-      <w:r>
-        <w:rPr>
-          <w:rFonts w:ascii="Constantia" w:hAnsi="Constantia"/>
-          <w:b/>
-        </w:rPr>
-        <w:t>2.2.6 Member zum Projekt hinzufügen</w:t>
-      </w:r>
-    </w:p>
-    <w:p>
-      <w:pPr>
-        <w:pStyle w:val="KeinLeerraum"/>
-        <w:rPr>
-          <w:rFonts w:ascii="Constantia" w:hAnsi="Constantia"/>
-        </w:rPr>
-      </w:pPr>
-      <w:r>
-        <w:rPr>
-          <w:rFonts w:ascii="Constantia" w:hAnsi="Constantia"/>
-        </w:rPr>
-        <w:t>Der Projekt-Leader kann über das Projekt einen User als Projekt-Member hinzufügen.</w:t>
-      </w:r>
-    </w:p>
-    <w:p>
-      <w:pPr>
-        <w:pStyle w:val="KeinLeerraum"/>
-        <w:rPr>
-          <w:rFonts w:ascii="Constantia" w:hAnsi="Constantia"/>
-        </w:rPr>
-      </w:pPr>
-    </w:p>
-    <w:p>
-      <w:pPr>
-        <w:pStyle w:val="KeinLeerraum"/>
-        <w:rPr>
-          <w:rFonts w:ascii="Constantia" w:hAnsi="Constantia"/>
-          <w:b/>
-        </w:rPr>
-      </w:pPr>
-      <w:r>
-        <w:rPr>
-          <w:rFonts w:ascii="Constantia" w:hAnsi="Constantia"/>
-          <w:b/>
-        </w:rPr>
-        <w:t>2.2.7 Member aus Projekt löschen</w:t>
-      </w:r>
-    </w:p>
-    <w:p>
-      <w:pPr>
-        <w:pStyle w:val="KeinLeerraum"/>
-        <w:rPr>
-          <w:rFonts w:ascii="Constantia" w:hAnsi="Constantia"/>
-        </w:rPr>
-      </w:pPr>
-      <w:r>
-        <w:rPr>
-          <w:rFonts w:ascii="Constantia" w:hAnsi="Constantia"/>
-        </w:rPr>
-        <w:t>Der Projekt-Leader kann über das Projekt einen Projekt-Member aus dem Projekt entfernen.</w:t>
-      </w:r>
-    </w:p>
-    <w:p>
-      <w:pPr>
-        <w:pStyle w:val="KeinLeerraum"/>
-        <w:rPr>
-          <w:rFonts w:ascii="Constantia" w:hAnsi="Constantia"/>
-        </w:rPr>
-      </w:pPr>
-    </w:p>
-    <w:p>
-      <w:pPr>
-        <w:pStyle w:val="KeinLeerraum"/>
-        <w:rPr>
-          <w:rFonts w:ascii="Constantia" w:hAnsi="Constantia"/>
-          <w:b/>
-        </w:rPr>
-      </w:pPr>
-      <w:r>
-        <w:rPr>
-          <w:rFonts w:ascii="Constantia" w:hAnsi="Constantia"/>
-          <w:b/>
-        </w:rPr>
-        <w:t>2.2.8 Löschen des eigenen Projekts</w:t>
-      </w:r>
-    </w:p>
-    <w:p>
-      <w:pPr>
-        <w:pStyle w:val="KeinLeerraum"/>
-        <w:rPr>
-          <w:rFonts w:ascii="Constantia" w:hAnsi="Constantia"/>
-        </w:rPr>
-      </w:pPr>
-      <w:r>
-        <w:rPr>
-          <w:rFonts w:ascii="Constantia" w:hAnsi="Constantia"/>
-        </w:rPr>
-        <w:t>Ein Projekt kann gelöscht werden</w:t>
-      </w:r>
-      <w:r>
-        <w:rPr>
-          <w:rFonts w:ascii="Constantia" w:hAnsi="Constantia"/>
-        </w:rPr>
-        <w:t>,</w:t>
-      </w:r>
-      <w:r>
-        <w:rPr>
-          <w:rFonts w:ascii="Constantia" w:hAnsi="Constantia"/>
-        </w:rPr>
-        <w:t xml:space="preserve"> </w:t>
-      </w:r>
-      <w:r>
-        <w:rPr>
-          <w:rFonts w:ascii="Constantia" w:hAnsi="Constantia"/>
-        </w:rPr>
-        <w:t>indem der Projekt-Leader alle Member des Projektes löscht und zuletzt sich selbst.</w:t>
-      </w:r>
-    </w:p>
-    <w:p>
-      <w:pPr>
-        <w:pStyle w:val="KeinLeerraum"/>
-        <w:rPr>
-          <w:rFonts w:ascii="Constantia" w:hAnsi="Constantia"/>
-        </w:rPr>
-      </w:pPr>
-    </w:p>
-    <w:p>
-      <w:pPr>
-        <w:pStyle w:val="KeinLeerraum"/>
-        <w:rPr>
-          <w:rFonts w:ascii="Constantia" w:hAnsi="Constantia"/>
-          <w:b/>
-        </w:rPr>
-      </w:pPr>
-      <w:r>
-        <w:rPr>
-          <w:rFonts w:ascii="Constantia" w:hAnsi="Constantia"/>
-          <w:b/>
-        </w:rPr>
-        <w:t>2.2.9 Aufgabe in einem Projekt hinzufügen</w:t>
-      </w:r>
-    </w:p>
-    <w:p>
-      <w:pPr>
-        <w:pStyle w:val="KeinLeerraum"/>
-        <w:rPr>
-          <w:rFonts w:ascii="Constantia" w:hAnsi="Constantia"/>
-        </w:rPr>
-      </w:pPr>
-      <w:r>
-        <w:rPr>
-          <w:rFonts w:ascii="Constantia" w:hAnsi="Constantia"/>
-        </w:rPr>
-        <w:t>Der Projekt-Leader kann über das Projekt und über den Reiter „Task“ eine Aufgabe zum Projekt hinzufügen.</w:t>
-      </w:r>
-    </w:p>
-    <w:p>
-      <w:pPr>
-        <w:pStyle w:val="KeinLeerraum"/>
-        <w:rPr>
-          <w:rFonts w:ascii="Constantia" w:hAnsi="Constantia"/>
-        </w:rPr>
-      </w:pPr>
-    </w:p>
-    <w:p>
-      <w:pPr>
-        <w:pStyle w:val="KeinLeerraum"/>
-        <w:rPr>
-          <w:rFonts w:ascii="Constantia" w:hAnsi="Constantia"/>
-          <w:b/>
-        </w:rPr>
-      </w:pPr>
-      <w:r>
-        <w:rPr>
-          <w:rFonts w:ascii="Constantia" w:hAnsi="Constantia"/>
-          <w:b/>
-        </w:rPr>
-        <w:t>2.2.10 Rolle eines Members ändern</w:t>
-      </w:r>
-    </w:p>
-    <w:p>
-      <w:pPr>
-        <w:pStyle w:val="KeinLeerraum"/>
-        <w:rPr>
-          <w:rFonts w:ascii="Constantia" w:hAnsi="Constantia"/>
-        </w:rPr>
-      </w:pPr>
-      <w:r>
-        <w:rPr>
-          <w:rFonts w:ascii="Constantia" w:hAnsi="Constantia"/>
-        </w:rPr>
-        <w:t>Der Projekt-Leader kann über das Projekt und über den Reiter „Project“ im zweiten Abschnitt die Rolle der vorhandenen Member im Projekt ändern</w:t>
-      </w:r>
-      <w:r>
-        <w:rPr>
-          <w:rFonts w:ascii="Constantia" w:hAnsi="Constantia"/>
-        </w:rPr>
-        <w:t>. Des Weiteren kann der Leader seine eigene Rolle im Projekt ändern, jedoch muss min. ein Projekt-Leader vorhanden sein.</w:t>
-      </w:r>
-    </w:p>
-    <w:p>
-      <w:pPr>
-        <w:pStyle w:val="KeinLeerraum"/>
-        <w:rPr>
-          <w:rFonts w:ascii="Constantia" w:hAnsi="Constantia"/>
-        </w:rPr>
-      </w:pPr>
-    </w:p>
-    <w:p>
-      <w:pPr>
-        <w:pStyle w:val="KeinLeerraum"/>
-        <w:rPr>
-          <w:rFonts w:ascii="Constantia" w:hAnsi="Constantia"/>
-          <w:b/>
-        </w:rPr>
-      </w:pPr>
-      <w:r>
-        <w:rPr>
-          <w:rFonts w:ascii="Constantia" w:hAnsi="Constantia"/>
-          <w:b/>
-        </w:rPr>
-        <w:t>2.2.11 Eine Aufgabe löschen</w:t>
-      </w:r>
-    </w:p>
-    <w:p>
-      <w:pPr>
-        <w:pStyle w:val="KeinLeerraum"/>
-        <w:rPr>
-          <w:rFonts w:ascii="Constantia" w:hAnsi="Constantia"/>
-        </w:rPr>
-      </w:pPr>
-      <w:r>
-        <w:rPr>
-          <w:rFonts w:ascii="Constantia" w:hAnsi="Constantia"/>
-        </w:rPr>
-        <w:t>Der Projekt-Leader kann über das Projekt und über den Reiter „Task“ in der Leiste links eine Aufgabe des Projekts löschen durch klicken auf das Kreuz neben einer Aufgabe.</w:t>
-      </w:r>
-    </w:p>
-    <w:p>
-      <w:pPr>
-        <w:pStyle w:val="KeinLeerraum"/>
-        <w:rPr>
-          <w:rFonts w:ascii="Constantia" w:hAnsi="Constantia"/>
-        </w:rPr>
-      </w:pPr>
-    </w:p>
-    <w:p>
-      <w:pPr>
-        <w:pStyle w:val="KeinLeerraum"/>
-        <w:rPr>
-          <w:rFonts w:ascii="Constantia" w:hAnsi="Constantia"/>
-          <w:b/>
-        </w:rPr>
-      </w:pPr>
-      <w:r>
-        <w:rPr>
-          <w:rFonts w:ascii="Constantia" w:hAnsi="Constantia"/>
-          <w:b/>
-        </w:rPr>
-        <w:t>2.2.12 Eine Aufgabe zuordnen</w:t>
-      </w:r>
-    </w:p>
-    <w:p>
-      <w:pPr>
-        <w:pStyle w:val="KeinLeerraum"/>
-        <w:rPr>
-          <w:rFonts w:ascii="Constantia" w:hAnsi="Constantia"/>
-        </w:rPr>
-      </w:pPr>
-      <w:r>
-        <w:rPr>
-          <w:rFonts w:ascii="Constantia" w:hAnsi="Constantia"/>
-        </w:rPr>
-        <w:t xml:space="preserve">Der Projekt-Leader kann über das Projekt und über den Reiter </w:t>
-      </w:r>
-      <w:r>
-        <w:rPr>
-          <w:rFonts w:ascii="Constantia" w:hAnsi="Constantia"/>
-        </w:rPr>
-        <w:t>„</w:t>
-      </w:r>
-      <w:r>
-        <w:rPr>
-          <w:rFonts w:ascii="Constantia" w:hAnsi="Constantia"/>
-        </w:rPr>
-        <w:t>Task</w:t>
-      </w:r>
-      <w:r>
-        <w:rPr>
-          <w:rFonts w:ascii="Constantia" w:hAnsi="Constantia"/>
-        </w:rPr>
-        <w:t>“</w:t>
-      </w:r>
-      <w:r>
-        <w:rPr>
-          <w:rFonts w:ascii="Constantia" w:hAnsi="Constantia"/>
-        </w:rPr>
-        <w:t xml:space="preserve"> eine Aufgabe des Projekts einem Member zuordnen</w:t>
-      </w:r>
-      <w:r>
-        <w:rPr>
-          <w:rFonts w:ascii="Constantia" w:hAnsi="Constantia"/>
-        </w:rPr>
-        <w:t>. D</w:t>
-      </w:r>
-      <w:r>
-        <w:rPr>
-          <w:rFonts w:ascii="Constantia" w:hAnsi="Constantia"/>
-        </w:rPr>
-        <w:t xml:space="preserve">urch </w:t>
-      </w:r>
-      <w:r>
-        <w:rPr>
-          <w:rFonts w:ascii="Constantia" w:hAnsi="Constantia"/>
-        </w:rPr>
-        <w:t xml:space="preserve">die </w:t>
-      </w:r>
-      <w:r>
-        <w:rPr>
-          <w:rFonts w:ascii="Constantia" w:hAnsi="Constantia"/>
-        </w:rPr>
-        <w:t>Auswahl der vorhandenen Aufgabe links und Auswahl des Members rechts und klicken auf Zuweisen</w:t>
-      </w:r>
-      <w:r>
-        <w:rPr>
-          <w:rFonts w:ascii="Constantia" w:hAnsi="Constantia"/>
-        </w:rPr>
-        <w:t xml:space="preserve"> kann dies bewerkstelligt werden</w:t>
-      </w:r>
-      <w:r>
-        <w:rPr>
-          <w:rFonts w:ascii="Constantia" w:hAnsi="Constantia"/>
-        </w:rPr>
-        <w:t>.</w:t>
-      </w:r>
-    </w:p>
-    <w:p>
-      <w:pPr>
-        <w:pStyle w:val="KeinLeerraum"/>
-        <w:rPr>
-          <w:rFonts w:ascii="Constantia" w:hAnsi="Constantia"/>
-        </w:rPr>
-      </w:pPr>
-    </w:p>
-    <w:p>
-      <w:pPr>
-        <w:pStyle w:val="KeinLeerraum"/>
-        <w:rPr>
-          <w:rFonts w:ascii="Constantia" w:hAnsi="Constantia"/>
-        </w:rPr>
-      </w:pPr>
-      <w:r>
-        <w:rPr>
-          <w:rFonts w:ascii="Constantia" w:hAnsi="Constantia"/>
-        </w:rPr>
-        <w:t>2.2.13 eine Aufgabe updaten</w:t>
-      </w:r>
-    </w:p>
-    <w:p>
-      <w:pPr>
-        <w:pStyle w:val="KeinLeerraum"/>
-        <w:rPr>
-          <w:rFonts w:ascii="Constantia" w:hAnsi="Constantia"/>
-        </w:rPr>
-      </w:pPr>
-      <w:r>
-        <w:rPr>
-          <w:rFonts w:ascii="Constantia" w:hAnsi="Constantia"/>
-        </w:rPr>
-        <w:t>2.2.14 Alle Kommentare im Projekt löschen</w:t>
-      </w:r>
-    </w:p>
-    <w:p>
-      <w:pPr>
-        <w:pStyle w:val="KeinLeerraum"/>
-        <w:rPr>
-          <w:rFonts w:ascii="Constantia" w:hAnsi="Constantia"/>
-        </w:rPr>
-      </w:pPr>
-      <w:r>
-        <w:rPr>
-          <w:rFonts w:ascii="Constantia" w:hAnsi="Constantia"/>
-        </w:rPr>
-        <w:t>2.2.15 löschen eines Dokumentes</w:t>
-      </w:r>
-    </w:p>
-    <w:p>
-      <w:pPr>
-        <w:pStyle w:val="KeinLeerraum"/>
-        <w:rPr>
-          <w:rFonts w:ascii="Constantia" w:hAnsi="Constantia"/>
-        </w:rPr>
-      </w:pPr>
-      <w:r>
-        <w:rPr>
-          <w:rFonts w:ascii="Constantia" w:hAnsi="Constantia"/>
-        </w:rPr>
-        <w:t>2.2.16 löschen eines Sourcecodes</w:t>
-      </w:r>
-    </w:p>
-    <w:p>
-      <w:pPr>
-        <w:pStyle w:val="KeinLeerraum"/>
-        <w:rPr>
-          <w:rFonts w:ascii="Constantia" w:hAnsi="Constantia"/>
-        </w:rPr>
-      </w:pPr>
-      <w:r>
-        <w:rPr>
-          <w:rFonts w:ascii="Constantia" w:hAnsi="Constantia"/>
-        </w:rPr>
-        <w:t>2.2.17 Alle Kommentare im Projekt updaten</w:t>
-      </w:r>
-    </w:p>
-    <w:p>
-      <w:pPr>
-        <w:pStyle w:val="KeinLeerraum"/>
-        <w:rPr>
-          <w:rFonts w:ascii="Constantia" w:hAnsi="Constantia"/>
-        </w:rPr>
-      </w:pPr>
-      <w:r>
-        <w:rPr>
-          <w:rFonts w:ascii="Constantia" w:hAnsi="Constantia"/>
-        </w:rPr>
-        <w:t>2.2.18 Projekt  anzeigen</w:t>
-      </w:r>
-    </w:p>
-    <w:p>
-      <w:pPr>
-        <w:pStyle w:val="KeinLeerraum"/>
-        <w:rPr>
-          <w:rFonts w:ascii="Constantia" w:hAnsi="Constantia"/>
-        </w:rPr>
-      </w:pPr>
-      <w:r>
-        <w:rPr>
-          <w:rFonts w:ascii="Constantia" w:hAnsi="Constantia"/>
-        </w:rPr>
-        <w:t>2.2.19 Alle Aufgaben eines Projektes zeigen</w:t>
-      </w:r>
-    </w:p>
-    <w:p>
-      <w:pPr>
-        <w:pStyle w:val="KeinLeerraum"/>
-        <w:rPr>
-          <w:rFonts w:ascii="Constantia" w:hAnsi="Constantia"/>
-        </w:rPr>
-      </w:pPr>
-      <w:r>
-        <w:rPr>
-          <w:rFonts w:ascii="Constantia" w:hAnsi="Constantia"/>
-        </w:rPr>
-        <w:t>2.2.20  Eigene Aufgaben im Projekt anzeigen</w:t>
-      </w:r>
-    </w:p>
-    <w:p>
-      <w:pPr>
-        <w:pStyle w:val="KeinLeerraum"/>
-        <w:rPr>
-          <w:rFonts w:ascii="Constantia" w:hAnsi="Constantia"/>
-        </w:rPr>
-      </w:pPr>
-      <w:r>
-        <w:rPr>
-          <w:rFonts w:ascii="Constantia" w:hAnsi="Constantia"/>
-        </w:rPr>
-        <w:t>2.2.21  Projekt kommentieren</w:t>
-      </w:r>
-    </w:p>
-    <w:p>
-      <w:pPr>
-        <w:pStyle w:val="KeinLeerraum"/>
-        <w:rPr>
-          <w:rFonts w:ascii="Constantia" w:hAnsi="Constantia"/>
-        </w:rPr>
-      </w:pPr>
-      <w:r>
-        <w:rPr>
-          <w:rFonts w:ascii="Constantia" w:hAnsi="Constantia"/>
-        </w:rPr>
-        <w:t>2.2.22  Sourcecode kommentieren</w:t>
-      </w:r>
-    </w:p>
-    <w:p>
-      <w:pPr>
-        <w:pStyle w:val="KeinLeerraum"/>
-        <w:rPr>
-          <w:rFonts w:ascii="Constantia" w:hAnsi="Constantia"/>
-        </w:rPr>
-      </w:pPr>
-      <w:r>
-        <w:rPr>
-          <w:rFonts w:ascii="Constantia" w:hAnsi="Constantia"/>
-        </w:rPr>
-        <w:t>2.2. 23 Dokument kommentieren</w:t>
-      </w:r>
-    </w:p>
-    <w:p>
-      <w:pPr>
-        <w:pStyle w:val="KeinLeerraum"/>
-        <w:rPr>
-          <w:rFonts w:ascii="Constantia" w:hAnsi="Constantia"/>
-        </w:rPr>
-      </w:pPr>
-      <w:r>
-        <w:rPr>
-          <w:rFonts w:ascii="Constantia" w:hAnsi="Constantia"/>
-        </w:rPr>
-        <w:t>2.2. 24 Aufgabe kommentieren</w:t>
-      </w:r>
-    </w:p>
-    <w:p>
-      <w:pPr>
-        <w:pStyle w:val="KeinLeerraum"/>
-        <w:rPr>
-          <w:rFonts w:ascii="Constantia" w:hAnsi="Constantia"/>
-        </w:rPr>
-      </w:pPr>
-      <w:r>
-        <w:rPr>
-          <w:rFonts w:ascii="Constantia" w:hAnsi="Constantia"/>
-        </w:rPr>
-        <w:t>2.2. 25 eigenen Kommentar  löschen</w:t>
-      </w:r>
-    </w:p>
-    <w:p>
-      <w:pPr>
-        <w:pStyle w:val="KeinLeerraum"/>
-        <w:rPr>
-          <w:rFonts w:ascii="Constantia" w:hAnsi="Constantia"/>
-        </w:rPr>
-      </w:pPr>
-      <w:r>
-        <w:rPr>
-          <w:rFonts w:ascii="Constantia" w:hAnsi="Constantia"/>
-        </w:rPr>
-        <w:t>2.2. 26 Alle Kommentare zu einem Projekt anzeigen</w:t>
-      </w:r>
-    </w:p>
-    <w:p>
-      <w:pPr>
-        <w:pStyle w:val="KeinLeerraum"/>
-        <w:rPr>
-          <w:rFonts w:ascii="Constantia" w:hAnsi="Constantia"/>
-        </w:rPr>
-      </w:pPr>
-      <w:r>
-        <w:rPr>
-          <w:rFonts w:ascii="Constantia" w:hAnsi="Constantia"/>
-        </w:rPr>
-        <w:t>2.2. 27 Alle Kommentare zu einer Aufgabe anzeigen</w:t>
-      </w:r>
-    </w:p>
-    <w:p>
-      <w:pPr>
-        <w:pStyle w:val="KeinLeerraum"/>
-        <w:rPr>
-          <w:rFonts w:ascii="Constantia" w:hAnsi="Constantia"/>
-        </w:rPr>
-      </w:pPr>
-      <w:r>
-        <w:rPr>
-          <w:rFonts w:ascii="Constantia" w:hAnsi="Constantia"/>
-        </w:rPr>
-        <w:t>2.2. 28 Alle Kommentare zu einem Dokument anzeigen</w:t>
-      </w:r>
-    </w:p>
-    <w:p>
-      <w:pPr>
-        <w:pStyle w:val="KeinLeerraum"/>
-        <w:rPr>
-          <w:rFonts w:ascii="Constantia" w:hAnsi="Constantia"/>
-        </w:rPr>
-      </w:pPr>
-      <w:r>
-        <w:rPr>
-          <w:rFonts w:ascii="Constantia" w:hAnsi="Constantia"/>
-        </w:rPr>
-        <w:t>2.2. 29 Alle Kommentare zu einem Sourcecode anzeigen</w:t>
-      </w:r>
-    </w:p>
-    <w:p>
-      <w:pPr>
-        <w:pStyle w:val="KeinLeerraum"/>
-        <w:rPr>
-          <w:rFonts w:ascii="Constantia" w:hAnsi="Constantia"/>
-        </w:rPr>
-      </w:pPr>
-      <w:r>
-        <w:rPr>
-          <w:rFonts w:ascii="Constantia" w:hAnsi="Constantia"/>
-        </w:rPr>
-        <w:t>2.2. 30 eigenen Kommentar updaten</w:t>
-      </w:r>
-    </w:p>
-    <w:p>
-      <w:pPr>
-        <w:pStyle w:val="KeinLeerraum"/>
-        <w:rPr>
-          <w:rFonts w:ascii="Constantia" w:hAnsi="Constantia"/>
-        </w:rPr>
-      </w:pPr>
-      <w:r>
-        <w:rPr>
-          <w:rFonts w:ascii="Constantia" w:hAnsi="Constantia"/>
-        </w:rPr>
-        <w:t>2.2. 31 Alle Member des Projekts anzeigen</w:t>
-      </w:r>
-    </w:p>
-    <w:p>
-      <w:pPr>
-        <w:pStyle w:val="KeinLeerraum"/>
-        <w:rPr>
-          <w:rFonts w:ascii="Constantia" w:hAnsi="Constantia"/>
-        </w:rPr>
-      </w:pPr>
-      <w:r>
-        <w:rPr>
-          <w:rFonts w:ascii="Constantia" w:hAnsi="Constantia"/>
-        </w:rPr>
-        <w:t>2.2. 32 Hochladen eines Dokuments zum Projekt</w:t>
-      </w:r>
-    </w:p>
-    <w:p>
-      <w:pPr>
-        <w:pStyle w:val="KeinLeerraum"/>
-        <w:rPr>
-          <w:rFonts w:ascii="Constantia" w:hAnsi="Constantia"/>
-        </w:rPr>
-      </w:pPr>
-      <w:r>
-        <w:rPr>
-          <w:rFonts w:ascii="Constantia" w:hAnsi="Constantia"/>
-        </w:rPr>
-        <w:t>2.2. 33 Alle Dokumente eines Projekts anzeigen</w:t>
-      </w:r>
-    </w:p>
-    <w:p>
-      <w:pPr>
-        <w:pStyle w:val="KeinLeerraum"/>
-        <w:rPr>
-          <w:rFonts w:ascii="Constantia" w:hAnsi="Constantia"/>
-        </w:rPr>
-      </w:pPr>
-      <w:r>
-        <w:rPr>
-          <w:rFonts w:ascii="Constantia" w:hAnsi="Constantia"/>
-        </w:rPr>
-        <w:t>2.2. 34 Dokument downloaden</w:t>
-      </w:r>
-    </w:p>
-    <w:p>
-      <w:pPr>
-        <w:pStyle w:val="KeinLeerraum"/>
-        <w:rPr>
-          <w:rFonts w:ascii="Constantia" w:hAnsi="Constantia"/>
-        </w:rPr>
-      </w:pPr>
-      <w:r>
-        <w:rPr>
-          <w:rFonts w:ascii="Constantia" w:hAnsi="Constantia"/>
-        </w:rPr>
-        <w:t>2.2. 35 Dokument updaten</w:t>
-      </w:r>
-    </w:p>
-    <w:p>
-      <w:pPr>
-        <w:pStyle w:val="KeinLeerraum"/>
-        <w:rPr>
-          <w:rFonts w:ascii="Constantia" w:hAnsi="Constantia"/>
-        </w:rPr>
-      </w:pPr>
-      <w:r>
-        <w:rPr>
-          <w:rFonts w:ascii="Constantia" w:hAnsi="Constantia"/>
-        </w:rPr>
-        <w:t>2.2. 36 Dokument anzeigen</w:t>
-      </w:r>
-    </w:p>
-    <w:p>
-      <w:pPr>
-        <w:pStyle w:val="KeinLeerraum"/>
-        <w:rPr>
-          <w:rFonts w:ascii="Constantia" w:hAnsi="Constantia"/>
-        </w:rPr>
-      </w:pPr>
-      <w:r>
-        <w:rPr>
-          <w:rFonts w:ascii="Constantia" w:hAnsi="Constantia"/>
-        </w:rPr>
-        <w:t>2.2. 37 Hochladen  eines Sourcecodes zum Projekt</w:t>
-      </w:r>
-    </w:p>
-    <w:p>
-      <w:pPr>
-        <w:pStyle w:val="KeinLeerraum"/>
-        <w:rPr>
-          <w:rFonts w:ascii="Constantia" w:hAnsi="Constantia"/>
-        </w:rPr>
-      </w:pPr>
-      <w:r>
-        <w:rPr>
-          <w:rFonts w:ascii="Constantia" w:hAnsi="Constantia"/>
-        </w:rPr>
-        <w:t>2.2. 38 Alle Sourcecodes eines Projektes anzeigen</w:t>
-      </w:r>
-    </w:p>
-    <w:p>
-      <w:pPr>
-        <w:pStyle w:val="KeinLeerraum"/>
-        <w:rPr>
-          <w:rFonts w:ascii="Constantia" w:hAnsi="Constantia"/>
-        </w:rPr>
-      </w:pPr>
-      <w:r>
-        <w:rPr>
-          <w:rFonts w:ascii="Constantia" w:hAnsi="Constantia"/>
-        </w:rPr>
-        <w:lastRenderedPageBreak/>
-        <w:t>2.2. 39 Sourcecode downloaden</w:t>
-      </w:r>
-    </w:p>
-    <w:p>
-      <w:pPr>
-        <w:pStyle w:val="KeinLeerraum"/>
-        <w:rPr>
-          <w:rFonts w:ascii="Constantia" w:hAnsi="Constantia"/>
-        </w:rPr>
-      </w:pPr>
-      <w:r>
-        <w:rPr>
-          <w:rFonts w:ascii="Constantia" w:hAnsi="Constantia"/>
-        </w:rPr>
-        <w:t>2.2. 40 Sourcecode updaten</w:t>
-      </w:r>
-    </w:p>
-    <w:p>
-      <w:pPr>
-        <w:pStyle w:val="KeinLeerraum"/>
-        <w:rPr>
-          <w:rFonts w:ascii="Constantia" w:hAnsi="Constantia"/>
-        </w:rPr>
-      </w:pPr>
-      <w:r>
-        <w:rPr>
-          <w:rFonts w:ascii="Constantia" w:hAnsi="Constantia"/>
-        </w:rPr>
-        <w:t>2.2. 41 Sourcecode anzeigen</w:t>
-      </w:r>
-    </w:p>
-    <w:p>
-      <w:pPr>
-        <w:pStyle w:val="KeinLeerraum"/>
-        <w:rPr>
-          <w:rFonts w:ascii="Constantia" w:hAnsi="Constantia"/>
-        </w:rPr>
-      </w:pPr>
-      <w:r>
-        <w:rPr>
-          <w:rFonts w:ascii="Constantia" w:hAnsi="Constantia"/>
-        </w:rPr>
-        <w:t>2.2.42  Userinfos anzeigen zu einem Member</w:t>
-      </w:r>
-    </w:p>
-    <w:p>
-      <w:pPr>
-        <w:pStyle w:val="KeinLeerraum"/>
-        <w:rPr>
-          <w:rFonts w:ascii="Constantia" w:hAnsi="Constantia"/>
-        </w:rPr>
-      </w:pPr>
-      <w:r>
-        <w:rPr>
-          <w:rFonts w:ascii="Constantia" w:hAnsi="Constantia"/>
-        </w:rPr>
-        <w:t>2.2.43 Einloggen</w:t>
-      </w:r>
-    </w:p>
-    <w:p>
-      <w:pPr>
-        <w:pStyle w:val="KeinLeerraum"/>
-        <w:rPr>
-          <w:rFonts w:ascii="Constantia" w:hAnsi="Constantia"/>
-        </w:rPr>
-      </w:pPr>
-      <w:r>
-        <w:rPr>
-          <w:rFonts w:ascii="Constantia" w:hAnsi="Constantia"/>
-        </w:rPr>
-        <w:t>2.2.44 Ausloggen</w:t>
-      </w:r>
-    </w:p>
-    <w:p>
-      <w:pPr>
-        <w:pStyle w:val="KeinLeerraum"/>
-        <w:rPr>
-          <w:rFonts w:ascii="Constantia" w:hAnsi="Constantia"/>
-        </w:rPr>
-      </w:pPr>
-      <w:r>
-        <w:rPr>
-          <w:rFonts w:ascii="Constantia" w:hAnsi="Constantia"/>
-        </w:rPr>
-        <w:t>2.2.45 User-Einstellungen ändern</w:t>
-      </w:r>
-    </w:p>
-    <w:p>
-      <w:pPr>
-        <w:pStyle w:val="KeinLeerraum"/>
-        <w:rPr>
-          <w:rFonts w:ascii="Constantia" w:hAnsi="Constantia"/>
-        </w:rPr>
-      </w:pPr>
-      <w:r>
-        <w:rPr>
-          <w:rFonts w:ascii="Constantia" w:hAnsi="Constantia"/>
-        </w:rPr>
-        <w:t>2.2.46  User-Einstellungen anzeigen</w:t>
-      </w:r>
-    </w:p>
-    <w:p>
-      <w:pPr>
-        <w:pStyle w:val="KeinLeerraum"/>
-        <w:rPr>
-          <w:rFonts w:ascii="Constantia" w:hAnsi="Constantia"/>
-        </w:rPr>
-      </w:pPr>
-      <w:r>
-        <w:rPr>
-          <w:rFonts w:ascii="Constantia" w:hAnsi="Constantia"/>
-        </w:rPr>
-        <w:t>2.2.47  Anlegen eines Neuen Projekts</w:t>
-      </w:r>
-    </w:p>
-    <w:p>
-      <w:pPr>
-        <w:pStyle w:val="KeinLeerraum"/>
-        <w:rPr>
-          <w:rFonts w:ascii="Constantia" w:hAnsi="Constantia"/>
-        </w:rPr>
-      </w:pPr>
-      <w:r>
-        <w:rPr>
-          <w:rFonts w:ascii="Constantia" w:hAnsi="Constantia"/>
-        </w:rPr>
-        <w:t>2.2.48 alle eigenen Projekte anzeigen</w:t>
-      </w:r>
+          <w:color w:val="000000"/>
+        </w:rPr>
+      </w:pPr>
     </w:p>
     <w:p>
       <w:pPr>
@@ -3104,50 +3103,50 @@
           <w:color w:val="000000"/>
         </w:rPr>
       </w:pPr>
-    </w:p>
-    <w:p>
-      <w:pPr>
+      <w:r>
         <w:rPr>
           <w:rFonts w:ascii="Constantia" w:hAnsi="Constantia" w:cs="MDBPGD+Gemelli"/>
           <w:color w:val="000000"/>
         </w:rPr>
-      </w:pPr>
-    </w:p>
-    <w:p>
-      <w:pPr>
+        <w:t xml:space="preserve">// </w:t>
+      </w:r>
+      <w:r>
         <w:rPr>
           <w:rFonts w:ascii="Constantia" w:hAnsi="Constantia" w:cs="MDBPGD+Gemelli"/>
           <w:color w:val="000000"/>
         </w:rPr>
-      </w:pPr>
+        <w:t>wird spätestens Samstag</w:t>
+      </w:r>
       <w:r>
         <w:rPr>
           <w:rFonts w:ascii="Constantia" w:hAnsi="Constantia" w:cs="MDBPGD+Gemelli"/>
           <w:color w:val="000000"/>
         </w:rPr>
-        <w:t xml:space="preserve">// </w:t>
+        <w:t xml:space="preserve"> 12 Uhr von Tino</w:t>
       </w:r>
       <w:r>
         <w:rPr>
           <w:rFonts w:ascii="Constantia" w:hAnsi="Constantia" w:cs="MDBPGD+Gemelli"/>
           <w:color w:val="000000"/>
         </w:rPr>
-        <w:t>wird spätestens Samstag</w:t>
-      </w:r>
-      <w:r>
+        <w:t xml:space="preserve"> zugeschcikt</w:t>
+      </w:r>
+    </w:p>
+    <w:p>
+      <w:pPr>
         <w:rPr>
           <w:rFonts w:ascii="Constantia" w:hAnsi="Constantia" w:cs="MDBPGD+Gemelli"/>
           <w:color w:val="000000"/>
         </w:rPr>
-        <w:t xml:space="preserve"> 12 Uhr von Tino</w:t>
-      </w:r>
-      <w:r>
+      </w:pPr>
+    </w:p>
+    <w:p>
+      <w:pPr>
         <w:rPr>
           <w:rFonts w:ascii="Constantia" w:hAnsi="Constantia" w:cs="MDBPGD+Gemelli"/>
           <w:color w:val="000000"/>
         </w:rPr>
-        <w:t xml:space="preserve"> zugeschcikt</w:t>
-      </w:r>
+      </w:pPr>
     </w:p>
     <w:p>
       <w:pPr>
@@ -3196,14 +3195,13 @@
           <w:color w:val="000000"/>
         </w:rPr>
       </w:pPr>
-    </w:p>
-    <w:p>
-      <w:pPr>
+      <w:r>
         <w:rPr>
           <w:rFonts w:ascii="Constantia" w:hAnsi="Constantia" w:cs="MDBPGD+Gemelli"/>
           <w:color w:val="000000"/>
         </w:rPr>
-      </w:pPr>
+        <w:br w:type="page"/>
+      </w:r>
     </w:p>
     <w:p>
       <w:pPr>
@@ -3212,30 +3210,12 @@
           <w:color w:val="000000"/>
         </w:rPr>
       </w:pPr>
-      <w:r>
-        <w:rPr>
-          <w:rFonts w:ascii="Constantia" w:hAnsi="Constantia" w:cs="MDBPGD+Gemelli"/>
-          <w:color w:val="000000"/>
-        </w:rPr>
-        <w:br w:type="page"/>
-      </w:r>
-    </w:p>
-    <w:p>
-      <w:pPr>
-        <w:rPr>
-          <w:rFonts w:ascii="Constantia" w:hAnsi="Constantia" w:cs="MDBPGD+Gemelli"/>
-          <w:color w:val="000000"/>
-        </w:rPr>
-      </w:pPr>
-    </w:p>
-    <w:p>
-      <w:pPr>
-        <w:pStyle w:val="berschrift1"/>
-        <w:rPr>
-          <w:rFonts w:ascii="Constantia" w:hAnsi="Constantia" w:cs="MDBPAN+Arial,Bold"/>
-          <w:b/>
-          <w:bCs/>
-          <w:color w:val="000000"/>
+    </w:p>
+    <w:p>
+      <w:pPr>
+        <w:pStyle w:val="KeinLeerraum"/>
+        <w:rPr>
+          <w:rFonts w:ascii="Constantia" w:hAnsi="Constantia"/>
           <w:sz w:val="48"/>
           <w:szCs w:val="48"/>
           <w:highlight w:val="yellow"/>
@@ -3243,10 +3223,7 @@
       </w:pPr>
       <w:r>
         <w:rPr>
-          <w:rFonts w:ascii="Constantia" w:hAnsi="Constantia" w:cs="MDBPAN+Arial,Bold"/>
-          <w:b/>
-          <w:bCs/>
-          <w:color w:val="000000"/>
+          <w:rFonts w:ascii="Constantia" w:hAnsi="Constantia"/>
           <w:sz w:val="48"/>
           <w:szCs w:val="48"/>
           <w:highlight w:val="yellow"/>
@@ -3256,59 +3233,30 @@
     </w:p>
     <w:p>
       <w:pPr>
-        <w:rPr>
-          <w:rFonts w:ascii="Constantia" w:hAnsi="Constantia" w:cs="MDBPAN+Arial,Bold"/>
-          <w:b/>
-          <w:bCs/>
-          <w:color w:val="000000"/>
-          <w:sz w:val="23"/>
-          <w:szCs w:val="23"/>
+        <w:pStyle w:val="KeinLeerraum"/>
+        <w:rPr>
+          <w:rFonts w:ascii="Constantia" w:hAnsi="Constantia"/>
           <w:highlight w:val="yellow"/>
         </w:rPr>
       </w:pPr>
-      <w:r>
-        <w:rPr>
-          <w:rFonts w:ascii="Constantia" w:hAnsi="Constantia" w:cs="MDBPAN+Arial,Bold"/>
-          <w:b/>
-          <w:bCs/>
-          <w:color w:val="000000"/>
-          <w:sz w:val="23"/>
-          <w:szCs w:val="23"/>
+    </w:p>
+    <w:p>
+      <w:pPr>
+        <w:pStyle w:val="KeinLeerraum"/>
+        <w:rPr>
+          <w:rFonts w:ascii="Constantia" w:hAnsi="Constantia"/>
+          <w:i/>
+          <w:sz w:val="28"/>
+          <w:szCs w:val="28"/>
           <w:highlight w:val="yellow"/>
         </w:rPr>
-        <w:br w:type="page"/>
-      </w:r>
-    </w:p>
-    <w:p>
-      <w:pPr>
-        <w:pStyle w:val="berschrift1"/>
-        <w:rPr>
-          <w:rFonts w:ascii="Constantia" w:hAnsi="Constantia" w:cs="MDBPAN+Arial,Bold"/>
-          <w:color w:val="000000"/>
-          <w:sz w:val="23"/>
-          <w:szCs w:val="23"/>
-        </w:rPr>
-      </w:pPr>
-    </w:p>
-    <w:p>
-      <w:pPr>
-        <w:pStyle w:val="berschrift2"/>
-        <w:spacing w:before="240" w:after="60"/>
-        <w:rPr>
-          <w:rFonts w:ascii="Constantia" w:hAnsi="Constantia" w:cs="MDBPAN+Arial,Bold"/>
-          <w:color w:val="000000"/>
-          <w:sz w:val="23"/>
-          <w:szCs w:val="23"/>
-        </w:rPr>
-      </w:pPr>
-      <w:r>
-        <w:rPr>
-          <w:rFonts w:ascii="Constantia" w:hAnsi="Constantia" w:cs="MDBPAN+Arial,Bold"/>
-          <w:b w:val="0"/>
-          <w:bCs w:val="0"/>
-          <w:color w:val="000000"/>
-          <w:sz w:val="23"/>
-          <w:szCs w:val="23"/>
+      </w:pPr>
+      <w:r>
+        <w:rPr>
+          <w:rFonts w:ascii="Constantia" w:hAnsi="Constantia"/>
+          <w:i/>
+          <w:sz w:val="28"/>
+          <w:szCs w:val="28"/>
           <w:highlight w:val="yellow"/>
         </w:rPr>
         <w:t>3.1 Schichten</w:t>
@@ -6209,6 +6157,559 @@
       <w:pPr>
         <w:pStyle w:val="KeinLeerraum"/>
         <w:rPr>
+          <w:rFonts w:ascii="Constantia" w:hAnsi="Constantia"/>
+          <w:sz w:val="48"/>
+          <w:szCs w:val="48"/>
+          <w:highlight w:val="yellow"/>
+        </w:rPr>
+      </w:pPr>
+      <w:r>
+        <w:rPr>
+          <w:rFonts w:ascii="Constantia" w:hAnsi="Constantia"/>
+          <w:sz w:val="48"/>
+          <w:szCs w:val="48"/>
+          <w:highlight w:val="yellow"/>
+        </w:rPr>
+        <w:t>4. Systemvoraussetzungen</w:t>
+      </w:r>
+    </w:p>
+    <w:p>
+      <w:pPr>
+        <w:pStyle w:val="KeinLeerraum"/>
+        <w:rPr>
+          <w:rFonts w:ascii="Constantia" w:hAnsi="Constantia"/>
+          <w:sz w:val="23"/>
+          <w:szCs w:val="23"/>
+          <w:highlight w:val="yellow"/>
+        </w:rPr>
+      </w:pPr>
+    </w:p>
+    <w:p>
+      <w:pPr>
+        <w:pStyle w:val="KeinLeerraum"/>
+        <w:rPr>
+          <w:rFonts w:ascii="Constantia" w:hAnsi="Constantia"/>
+          <w:i/>
+          <w:sz w:val="28"/>
+          <w:szCs w:val="28"/>
+          <w:highlight w:val="yellow"/>
+        </w:rPr>
+      </w:pPr>
+      <w:r>
+        <w:rPr>
+          <w:rFonts w:ascii="Constantia" w:hAnsi="Constantia"/>
+          <w:i/>
+          <w:sz w:val="28"/>
+          <w:szCs w:val="28"/>
+          <w:highlight w:val="yellow"/>
+        </w:rPr>
+        <w:t>4.1 Systemspezifische Komponente</w:t>
+      </w:r>
+      <w:r>
+        <w:rPr>
+          <w:rFonts w:ascii="Constantia" w:hAnsi="Constantia"/>
+          <w:i/>
+          <w:sz w:val="28"/>
+          <w:szCs w:val="28"/>
+          <w:highlight w:val="yellow"/>
+        </w:rPr>
+        <w:t>n</w:t>
+      </w:r>
+    </w:p>
+    <w:p>
+      <w:pPr>
+        <w:pStyle w:val="KeinLeerraum"/>
+        <w:rPr>
+          <w:rFonts w:ascii="Constantia" w:hAnsi="Constantia"/>
+          <w:i/>
+          <w:sz w:val="28"/>
+          <w:szCs w:val="28"/>
+          <w:highlight w:val="yellow"/>
+        </w:rPr>
+      </w:pPr>
+    </w:p>
+    <w:p>
+      <w:pPr>
+        <w:pStyle w:val="KeinLeerraum"/>
+        <w:rPr>
+          <w:rFonts w:ascii="Constantia" w:hAnsi="Constantia" w:cs="MDBPGD+Gemelli"/>
+        </w:rPr>
+      </w:pPr>
+      <w:r>
+        <w:rPr>
+          <w:rFonts w:ascii="Constantia" w:hAnsi="Constantia" w:cs="MDBPBJ+TimesNewRoman"/>
+        </w:rPr>
+        <w:t xml:space="preserve">- </w:t>
+      </w:r>
+      <w:r>
+        <w:rPr>
+          <w:rFonts w:ascii="Constantia" w:hAnsi="Constantia"/>
+          <w:highlight w:val="cyan"/>
+        </w:rPr>
+        <w:t xml:space="preserve">welche Komponenten sind von der eigenen Software notwendig </w:t>
+      </w:r>
+      <w:r>
+        <w:rPr>
+          <w:rFonts w:ascii="Constantia" w:hAnsi="Constantia" w:cs="MDBPGD+Gemelli"/>
+          <w:highlight w:val="cyan"/>
+        </w:rPr>
+        <w:t>(die Komponenten liegen ür die Installation typischerweise als jar-/war-Dateien vor)</w:t>
+      </w:r>
+    </w:p>
+    <w:p>
+      <w:pPr>
+        <w:pStyle w:val="KeinLeerraum"/>
+        <w:rPr>
+          <w:rFonts w:ascii="Constantia" w:hAnsi="Constantia"/>
+        </w:rPr>
+      </w:pPr>
+      <w:r>
+        <w:rPr>
+          <w:rFonts w:ascii="Constantia" w:hAnsi="Constantia" w:cs="MDBPBJ+TimesNewRoman"/>
+        </w:rPr>
+        <w:t xml:space="preserve">- </w:t>
+      </w:r>
+      <w:r>
+        <w:rPr>
+          <w:rFonts w:ascii="Constantia" w:hAnsi="Constantia"/>
+          <w:highlight w:val="cyan"/>
+        </w:rPr>
+        <w:t>externe Libraries, die von Ihrer Applikation benötigt</w:t>
+      </w:r>
+      <w:r>
+        <w:rPr>
+          <w:rFonts w:ascii="Constantia" w:hAnsi="Constantia"/>
+        </w:rPr>
+        <w:t xml:space="preserve"> werden </w:t>
+      </w:r>
+    </w:p>
+    <w:p>
+      <w:pPr>
+        <w:pStyle w:val="KeinLeerraum"/>
+        <w:rPr>
+          <w:rFonts w:ascii="Constantia" w:hAnsi="Constantia"/>
+        </w:rPr>
+      </w:pPr>
+    </w:p>
+    <w:p>
+      <w:pPr>
+        <w:pStyle w:val="KeinLeerraum"/>
+        <w:rPr>
+          <w:rFonts w:ascii="Constantia" w:hAnsi="Constantia"/>
+        </w:rPr>
+      </w:pPr>
+    </w:p>
+    <w:p>
+      <w:pPr>
+        <w:pStyle w:val="KeinLeerraum"/>
+        <w:rPr>
+          <w:rFonts w:ascii="Constantia" w:hAnsi="Constantia" w:cs="Courier New"/>
+        </w:rPr>
+      </w:pPr>
+      <w:r>
+        <w:rPr>
+          <w:rFonts w:ascii="Constantia" w:hAnsi="Constantia" w:cs="Courier New"/>
+        </w:rPr>
+        <w:t>Verwendete Technologien:</w:t>
+      </w:r>
+    </w:p>
+    <w:p>
+      <w:pPr>
+        <w:pStyle w:val="KeinLeerraum"/>
+        <w:rPr>
+          <w:rFonts w:ascii="Constantia" w:hAnsi="Constantia" w:cs="Courier New"/>
+        </w:rPr>
+      </w:pPr>
+      <w:r>
+        <w:rPr>
+          <w:rFonts w:ascii="Constantia" w:hAnsi="Constantia" w:cs="Courier New"/>
+        </w:rPr>
+        <w:tab/>
+        <w:t>Hibernate,</w:t>
+      </w:r>
+    </w:p>
+    <w:p>
+      <w:pPr>
+        <w:pStyle w:val="KeinLeerraum"/>
+        <w:rPr>
+          <w:rFonts w:ascii="Constantia" w:hAnsi="Constantia" w:cs="Courier New"/>
+        </w:rPr>
+      </w:pPr>
+      <w:r>
+        <w:rPr>
+          <w:rFonts w:ascii="Constantia" w:hAnsi="Constantia" w:cs="Courier New"/>
+        </w:rPr>
+        <w:tab/>
+        <w:t>JavaScript mit Mootools,</w:t>
+      </w:r>
+    </w:p>
+    <w:p>
+      <w:pPr>
+        <w:pStyle w:val="KeinLeerraum"/>
+        <w:rPr>
+          <w:rFonts w:ascii="Constantia" w:hAnsi="Constantia" w:cs="Courier New"/>
+        </w:rPr>
+      </w:pPr>
+      <w:r>
+        <w:rPr>
+          <w:rFonts w:ascii="Constantia" w:hAnsi="Constantia" w:cs="Courier New"/>
+        </w:rPr>
+        <w:tab/>
+        <w:t>JSTL,</w:t>
+      </w:r>
+    </w:p>
+    <w:p>
+      <w:pPr>
+        <w:pStyle w:val="KeinLeerraum"/>
+        <w:rPr>
+          <w:rFonts w:ascii="Constantia" w:hAnsi="Constantia" w:cs="Courier New"/>
+        </w:rPr>
+      </w:pPr>
+      <w:r>
+        <w:rPr>
+          <w:rFonts w:ascii="Constantia" w:hAnsi="Constantia" w:cs="Courier New"/>
+        </w:rPr>
+        <w:tab/>
+        <w:t>HTML,</w:t>
+      </w:r>
+    </w:p>
+    <w:p>
+      <w:pPr>
+        <w:pStyle w:val="KeinLeerraum"/>
+        <w:rPr>
+          <w:rFonts w:ascii="Constantia" w:hAnsi="Constantia" w:cs="Courier New"/>
+        </w:rPr>
+      </w:pPr>
+      <w:r>
+        <w:rPr>
+          <w:rFonts w:ascii="Constantia" w:hAnsi="Constantia" w:cs="Courier New"/>
+        </w:rPr>
+        <w:tab/>
+        <w:t>CSS,</w:t>
+      </w:r>
+    </w:p>
+    <w:p>
+      <w:pPr>
+        <w:pStyle w:val="KeinLeerraum"/>
+        <w:rPr>
+          <w:rFonts w:ascii="Constantia" w:hAnsi="Constantia"/>
+        </w:rPr>
+      </w:pPr>
+      <w:r>
+        <w:rPr>
+          <w:rFonts w:ascii="Constantia" w:hAnsi="Constantia" w:cs="Courier New"/>
+        </w:rPr>
+        <w:t>(nochmal nachgucken und erweitern)</w:t>
+      </w:r>
+    </w:p>
+    <w:p>
+      <w:pPr>
+        <w:pStyle w:val="KeinLeerraum"/>
+        <w:rPr>
+          <w:rFonts w:ascii="Constantia" w:hAnsi="Constantia"/>
+        </w:rPr>
+      </w:pPr>
+    </w:p>
+    <w:p>
+      <w:pPr>
+        <w:pStyle w:val="KeinLeerraum"/>
+        <w:rPr>
+          <w:rFonts w:ascii="Constantia" w:hAnsi="Constantia"/>
+        </w:rPr>
+      </w:pPr>
+    </w:p>
+    <w:p>
+      <w:pPr>
+        <w:pStyle w:val="KeinLeerraum"/>
+        <w:rPr>
+          <w:rFonts w:ascii="Constantia" w:hAnsi="Constantia"/>
+          <w:b/>
+          <w:i/>
+          <w:sz w:val="28"/>
+          <w:szCs w:val="28"/>
+        </w:rPr>
+      </w:pPr>
+      <w:r>
+        <w:rPr>
+          <w:rFonts w:ascii="Constantia" w:hAnsi="Constantia"/>
+          <w:b/>
+          <w:i/>
+          <w:sz w:val="28"/>
+          <w:szCs w:val="28"/>
+          <w:highlight w:val="yellow"/>
+        </w:rPr>
+        <w:t>4.2 Allgemeine Voraussetzungen</w:t>
+      </w:r>
+    </w:p>
+    <w:p>
+      <w:pPr>
+        <w:pStyle w:val="KeinLeerraum"/>
+        <w:rPr>
+          <w:rFonts w:ascii="Constantia" w:hAnsi="Constantia"/>
+          <w:sz w:val="23"/>
+          <w:szCs w:val="23"/>
+        </w:rPr>
+      </w:pPr>
+      <w:r>
+        <w:rPr>
+          <w:rFonts w:ascii="Constantia" w:hAnsi="Constantia"/>
+          <w:sz w:val="23"/>
+          <w:szCs w:val="23"/>
+        </w:rPr>
+        <w:t xml:space="preserve">- </w:t>
+      </w:r>
+      <w:r>
+        <w:rPr>
+          <w:rFonts w:ascii="Constantia" w:hAnsi="Constantia"/>
+          <w:sz w:val="23"/>
+          <w:szCs w:val="23"/>
+        </w:rPr>
+        <w:t>Browser:</w:t>
+      </w:r>
+    </w:p>
+    <w:p>
+      <w:pPr>
+        <w:pStyle w:val="KeinLeerraum"/>
+        <w:rPr>
+          <w:rFonts w:ascii="Constantia" w:hAnsi="Constantia"/>
+          <w:sz w:val="23"/>
+          <w:szCs w:val="23"/>
+        </w:rPr>
+      </w:pPr>
+      <w:r>
+        <w:rPr>
+          <w:rFonts w:ascii="Constantia" w:hAnsi="Constantia"/>
+          <w:sz w:val="23"/>
+          <w:szCs w:val="23"/>
+        </w:rPr>
+        <w:t>GUI optimiert für Firefox 4 und 5.</w:t>
+      </w:r>
+    </w:p>
+    <w:p>
+      <w:pPr>
+        <w:pStyle w:val="KeinLeerraum"/>
+        <w:rPr>
+          <w:rFonts w:ascii="Constantia" w:hAnsi="Constantia"/>
+          <w:lang w:val="en-US"/>
+        </w:rPr>
+      </w:pPr>
+      <w:r>
+        <w:rPr>
+          <w:rFonts w:ascii="Constantia" w:hAnsi="Constantia" w:cs="MDBPBJ+TimesNewRoman"/>
+          <w:lang w:val="en-US"/>
+        </w:rPr>
+        <w:t xml:space="preserve">- </w:t>
+      </w:r>
+      <w:r>
+        <w:rPr>
+          <w:rFonts w:ascii="Constantia" w:hAnsi="Constantia"/>
+          <w:lang w:val="en-US"/>
+        </w:rPr>
+        <w:t xml:space="preserve">Ablaufumgebung (Java-Version) </w:t>
+      </w:r>
+    </w:p>
+    <w:p>
+      <w:pPr>
+        <w:pStyle w:val="KeinLeerraum"/>
+        <w:rPr>
+          <w:rFonts w:ascii="Constantia" w:hAnsi="Constantia"/>
+          <w:lang w:val="en-US"/>
+        </w:rPr>
+      </w:pPr>
+      <w:r>
+        <w:rPr>
+          <w:rFonts w:ascii="Constantia" w:hAnsi="Constantia"/>
+          <w:lang w:val="en-US"/>
+        </w:rPr>
+        <w:t>1.5</w:t>
+      </w:r>
+    </w:p>
+    <w:p>
+      <w:pPr>
+        <w:pStyle w:val="KeinLeerraum"/>
+        <w:rPr>
+          <w:rFonts w:ascii="Constantia" w:hAnsi="Constantia"/>
+          <w:lang w:val="en-US"/>
+        </w:rPr>
+      </w:pPr>
+      <w:r>
+        <w:rPr>
+          <w:rFonts w:ascii="Constantia" w:hAnsi="Constantia" w:cs="MDBPBJ+TimesNewRoman"/>
+          <w:lang w:val="en-US"/>
+        </w:rPr>
+        <w:t xml:space="preserve">- </w:t>
+      </w:r>
+      <w:r>
+        <w:rPr>
+          <w:rFonts w:ascii="Constantia" w:hAnsi="Constantia"/>
+          <w:lang w:val="en-US"/>
+        </w:rPr>
+        <w:t xml:space="preserve">Frameworks </w:t>
+      </w:r>
+    </w:p>
+    <w:p>
+      <w:pPr>
+        <w:pStyle w:val="KeinLeerraum"/>
+        <w:rPr>
+          <w:rFonts w:ascii="Constantia" w:hAnsi="Constantia"/>
+          <w:lang w:val="en-US"/>
+        </w:rPr>
+      </w:pPr>
+      <w:r>
+        <w:rPr>
+          <w:rFonts w:ascii="Constantia" w:hAnsi="Constantia"/>
+          <w:lang w:val="en-US"/>
+        </w:rPr>
+        <w:t>Hibernate</w:t>
+      </w:r>
+    </w:p>
+    <w:p>
+      <w:pPr>
+        <w:pStyle w:val="KeinLeerraum"/>
+        <w:rPr>
+          <w:rFonts w:ascii="Constantia" w:hAnsi="Constantia"/>
+          <w:lang w:val="en-US"/>
+        </w:rPr>
+      </w:pPr>
+      <w:r>
+        <w:rPr>
+          <w:rFonts w:ascii="Constantia" w:hAnsi="Constantia" w:cs="MDBPBJ+TimesNewRoman"/>
+          <w:lang w:val="en-US"/>
+        </w:rPr>
+        <w:t xml:space="preserve">- </w:t>
+      </w:r>
+      <w:r>
+        <w:rPr>
+          <w:rFonts w:ascii="Constantia" w:hAnsi="Constantia"/>
+          <w:lang w:val="en-US"/>
+        </w:rPr>
+        <w:t xml:space="preserve">Container </w:t>
+      </w:r>
+    </w:p>
+    <w:p>
+      <w:pPr>
+        <w:pStyle w:val="KeinLeerraum"/>
+        <w:rPr>
+          <w:rFonts w:ascii="Constantia" w:hAnsi="Constantia"/>
+          <w:lang w:val="en-US"/>
+        </w:rPr>
+      </w:pPr>
+      <w:r>
+        <w:rPr>
+          <w:rFonts w:ascii="Constantia" w:hAnsi="Constantia"/>
+          <w:lang w:val="en-US"/>
+        </w:rPr>
+        <w:t>Glassfish/Tomcat</w:t>
+      </w:r>
+    </w:p>
+    <w:p>
+      <w:pPr>
+        <w:pStyle w:val="KeinLeerraum"/>
+        <w:rPr>
+          <w:rFonts w:ascii="Constantia" w:hAnsi="Constantia"/>
+        </w:rPr>
+      </w:pPr>
+      <w:r>
+        <w:rPr>
+          <w:rFonts w:ascii="Constantia" w:hAnsi="Constantia" w:cs="MDBPBJ+TimesNewRoman"/>
+        </w:rPr>
+        <w:t xml:space="preserve">- </w:t>
+      </w:r>
+      <w:r>
+        <w:rPr>
+          <w:rFonts w:ascii="Constantia" w:hAnsi="Constantia"/>
+        </w:rPr>
+        <w:t xml:space="preserve">DB </w:t>
+      </w:r>
+    </w:p>
+    <w:p>
+      <w:pPr>
+        <w:pStyle w:val="KeinLeerraum"/>
+        <w:rPr>
+          <w:rFonts w:ascii="Constantia" w:hAnsi="Constantia"/>
+        </w:rPr>
+      </w:pPr>
+      <w:r>
+        <w:rPr>
+          <w:rFonts w:ascii="Constantia" w:hAnsi="Constantia"/>
+        </w:rPr>
+        <w:t>MySQL</w:t>
+      </w:r>
+    </w:p>
+    <w:p>
+      <w:pPr>
+        <w:pStyle w:val="KeinLeerraum"/>
+        <w:rPr>
+          <w:rFonts w:ascii="Constantia" w:hAnsi="Constantia"/>
+        </w:rPr>
+      </w:pPr>
+      <w:r>
+        <w:rPr>
+          <w:rFonts w:ascii="Constantia" w:hAnsi="Constantia" w:cs="MDBPBJ+TimesNewRoman"/>
+        </w:rPr>
+        <w:t xml:space="preserve">- </w:t>
+      </w:r>
+      <w:r>
+        <w:rPr>
+          <w:rFonts w:ascii="Constantia" w:hAnsi="Constantia"/>
+        </w:rPr>
+        <w:t>Betriebssystem</w:t>
+      </w:r>
+    </w:p>
+    <w:p>
+      <w:pPr>
+        <w:pStyle w:val="KeinLeerraum"/>
+        <w:rPr>
+          <w:rFonts w:ascii="Constantia" w:hAnsi="Constantia"/>
+        </w:rPr>
+      </w:pPr>
+      <w:r>
+        <w:rPr>
+          <w:rFonts w:ascii="Constantia" w:hAnsi="Constantia"/>
+        </w:rPr>
+        <w:t>Plattformunabhängig</w:t>
+      </w:r>
+    </w:p>
+    <w:p>
+      <w:pPr>
+        <w:pStyle w:val="KeinLeerraum"/>
+        <w:rPr>
+          <w:rFonts w:ascii="Constantia" w:hAnsi="Constantia"/>
+        </w:rPr>
+      </w:pPr>
+    </w:p>
+    <w:p>
+      <w:pPr>
+        <w:rPr>
+          <w:rFonts w:ascii="Constantia" w:hAnsi="Constantia" w:cs="MDBPAN+Arial,Bold"/>
+          <w:b/>
+          <w:bCs/>
+          <w:sz w:val="23"/>
+          <w:szCs w:val="23"/>
+        </w:rPr>
+      </w:pPr>
+      <w:r>
+        <w:rPr>
+          <w:rFonts w:ascii="Constantia" w:hAnsi="Constantia" w:cs="MDBPAN+Arial,Bold"/>
+          <w:b/>
+          <w:bCs/>
+          <w:sz w:val="23"/>
+          <w:szCs w:val="23"/>
+        </w:rPr>
+        <w:br w:type="page"/>
+      </w:r>
+    </w:p>
+    <w:p>
+      <w:pPr>
+        <w:pStyle w:val="KeinLeerraum"/>
+        <w:rPr>
+          <w:rFonts w:ascii="Constantia" w:hAnsi="Constantia" w:cs="MDBPAN+Arial,Bold"/>
+          <w:sz w:val="48"/>
+          <w:szCs w:val="48"/>
+        </w:rPr>
+      </w:pPr>
+      <w:r>
+        <w:rPr>
           <w:rFonts w:ascii="Constantia" w:hAnsi="Constantia" w:cs="MDBPAN+Arial,Bold"/>
           <w:b/>
           <w:bCs/>
@@ -6216,7 +6717,9 @@
           <w:szCs w:val="48"/>
           <w:highlight w:val="yellow"/>
         </w:rPr>
-      </w:pPr>
+        <w:lastRenderedPageBreak/>
+        <w:t xml:space="preserve">5. </w:t>
+      </w:r>
       <w:r>
         <w:rPr>
           <w:rFonts w:ascii="Constantia" w:hAnsi="Constantia" w:cs="MDBPAN+Arial,Bold"/>
@@ -6226,560 +6729,8 @@
           <w:szCs w:val="48"/>
           <w:highlight w:val="yellow"/>
         </w:rPr>
-        <w:t>4. Systemvoraussetzungen</w:t>
-      </w:r>
-    </w:p>
-    <w:p>
-      <w:pPr>
-        <w:rPr>
-          <w:rFonts w:ascii="Constantia" w:hAnsi="Constantia" w:cs="MDBPAN+Arial,Bold"/>
-          <w:b/>
-          <w:bCs/>
-          <w:sz w:val="23"/>
-          <w:szCs w:val="23"/>
-          <w:highlight w:val="yellow"/>
-        </w:rPr>
-      </w:pPr>
-      <w:r>
-        <w:rPr>
-          <w:rFonts w:ascii="Constantia" w:hAnsi="Constantia" w:cs="MDBPAN+Arial,Bold"/>
-          <w:b/>
-          <w:bCs/>
-          <w:sz w:val="23"/>
-          <w:szCs w:val="23"/>
-          <w:highlight w:val="yellow"/>
-        </w:rPr>
-        <w:br w:type="page"/>
-      </w:r>
-    </w:p>
-    <w:p>
-      <w:pPr>
-        <w:pStyle w:val="KeinLeerraum"/>
-        <w:rPr>
-          <w:rFonts w:ascii="Constantia" w:hAnsi="Constantia" w:cs="MDBPAN+Arial,Bold"/>
-          <w:sz w:val="23"/>
-          <w:szCs w:val="23"/>
-        </w:rPr>
-      </w:pPr>
-    </w:p>
-    <w:p>
-      <w:pPr>
-        <w:pStyle w:val="KeinLeerraum"/>
-        <w:rPr>
-          <w:rFonts w:ascii="Constantia" w:hAnsi="Constantia" w:cs="MDBPAN+Arial,Bold"/>
-          <w:sz w:val="23"/>
-          <w:szCs w:val="23"/>
-        </w:rPr>
-      </w:pPr>
-      <w:r>
-        <w:rPr>
-          <w:rFonts w:ascii="Constantia" w:hAnsi="Constantia" w:cs="MDBPAN+Arial,Bold"/>
-          <w:sz w:val="23"/>
-          <w:szCs w:val="23"/>
-          <w:highlight w:val="yellow"/>
-        </w:rPr>
-        <w:t>4.1 Systemspezifische Komponenten</w:t>
-      </w:r>
-    </w:p>
-    <w:p>
-      <w:pPr>
-        <w:pStyle w:val="KeinLeerraum"/>
-        <w:rPr>
-          <w:rFonts w:ascii="Constantia" w:hAnsi="Constantia" w:cs="MDBPGD+Gemelli"/>
-        </w:rPr>
-      </w:pPr>
-      <w:r>
-        <w:rPr>
-          <w:rFonts w:ascii="Constantia" w:hAnsi="Constantia" w:cs="MDBPBJ+TimesNewRoman"/>
-        </w:rPr>
-        <w:t xml:space="preserve">- </w:t>
-      </w:r>
-      <w:r>
-        <w:rPr>
-          <w:rFonts w:ascii="Constantia" w:hAnsi="Constantia"/>
-          <w:highlight w:val="cyan"/>
-        </w:rPr>
-        <w:t xml:space="preserve">welche Komponenten sind von der eigenen Software notwendig </w:t>
-      </w:r>
-      <w:r>
-        <w:rPr>
-          <w:rFonts w:ascii="Constantia" w:hAnsi="Constantia" w:cs="MDBPGD+Gemelli"/>
-          <w:highlight w:val="cyan"/>
-        </w:rPr>
-        <w:t>(die Komponenten liegen ür die Installation typischerweise als jar-/war-Dateien vor)</w:t>
-      </w:r>
-    </w:p>
-    <w:p>
-      <w:pPr>
-        <w:pStyle w:val="KeinLeerraum"/>
-        <w:rPr>
-          <w:rFonts w:ascii="Constantia" w:hAnsi="Constantia"/>
-        </w:rPr>
-      </w:pPr>
-      <w:r>
-        <w:rPr>
-          <w:rFonts w:ascii="Constantia" w:hAnsi="Constantia" w:cs="MDBPBJ+TimesNewRoman"/>
-        </w:rPr>
-        <w:t xml:space="preserve">- </w:t>
-      </w:r>
-      <w:r>
-        <w:rPr>
-          <w:rFonts w:ascii="Constantia" w:hAnsi="Constantia"/>
-          <w:highlight w:val="cyan"/>
-        </w:rPr>
-        <w:t>externe Libraries, die von Ihrer Applikation benötigt</w:t>
-      </w:r>
-      <w:r>
-        <w:rPr>
-          <w:rFonts w:ascii="Constantia" w:hAnsi="Constantia"/>
-        </w:rPr>
-        <w:t xml:space="preserve"> werden </w:t>
-      </w:r>
-    </w:p>
-    <w:p>
-      <w:pPr>
-        <w:pStyle w:val="KeinLeerraum"/>
-        <w:rPr>
-          <w:rFonts w:ascii="Constantia" w:hAnsi="Constantia"/>
-        </w:rPr>
-      </w:pPr>
-    </w:p>
-    <w:p>
-      <w:pPr>
-        <w:pStyle w:val="KeinLeerraum"/>
-        <w:rPr>
-          <w:rFonts w:ascii="Constantia" w:hAnsi="Constantia"/>
-        </w:rPr>
-      </w:pPr>
-    </w:p>
-    <w:p>
-      <w:pPr>
-        <w:pStyle w:val="KeinLeerraum"/>
-        <w:rPr>
-          <w:rFonts w:ascii="Constantia" w:hAnsi="Constantia"/>
-        </w:rPr>
-      </w:pPr>
-    </w:p>
-    <w:p>
-      <w:pPr>
-        <w:autoSpaceDE w:val="0"/>
-        <w:autoSpaceDN w:val="0"/>
-        <w:adjustRightInd w:val="0"/>
-        <w:spacing w:after="0" w:line="240" w:lineRule="auto"/>
-        <w:rPr>
-          <w:rFonts w:ascii="Constantia" w:hAnsi="Constantia" w:cs="Courier New"/>
-        </w:rPr>
-      </w:pPr>
-      <w:r>
-        <w:rPr>
-          <w:rFonts w:ascii="Constantia" w:hAnsi="Constantia" w:cs="Courier New"/>
-        </w:rPr>
-        <w:t>Verwendete Technologien:</w:t>
-      </w:r>
-    </w:p>
-    <w:p>
-      <w:pPr>
-        <w:autoSpaceDE w:val="0"/>
-        <w:autoSpaceDN w:val="0"/>
-        <w:adjustRightInd w:val="0"/>
-        <w:spacing w:after="0" w:line="240" w:lineRule="auto"/>
-        <w:rPr>
-          <w:rFonts w:ascii="Constantia" w:hAnsi="Constantia" w:cs="Courier New"/>
-        </w:rPr>
-      </w:pPr>
-      <w:r>
-        <w:rPr>
-          <w:rFonts w:ascii="Constantia" w:hAnsi="Constantia" w:cs="Courier New"/>
-        </w:rPr>
-        <w:tab/>
-        <w:t>Hibernate,</w:t>
-      </w:r>
-    </w:p>
-    <w:p>
-      <w:pPr>
-        <w:autoSpaceDE w:val="0"/>
-        <w:autoSpaceDN w:val="0"/>
-        <w:adjustRightInd w:val="0"/>
-        <w:spacing w:after="0" w:line="240" w:lineRule="auto"/>
-        <w:rPr>
-          <w:rFonts w:ascii="Constantia" w:hAnsi="Constantia" w:cs="Courier New"/>
-        </w:rPr>
-      </w:pPr>
-      <w:r>
-        <w:rPr>
-          <w:rFonts w:ascii="Constantia" w:hAnsi="Constantia" w:cs="Courier New"/>
-        </w:rPr>
-        <w:tab/>
-        <w:t>JavaScript mit Mootools,</w:t>
-      </w:r>
-    </w:p>
-    <w:p>
-      <w:pPr>
-        <w:autoSpaceDE w:val="0"/>
-        <w:autoSpaceDN w:val="0"/>
-        <w:adjustRightInd w:val="0"/>
-        <w:spacing w:after="0" w:line="240" w:lineRule="auto"/>
-        <w:rPr>
-          <w:rFonts w:ascii="Constantia" w:hAnsi="Constantia" w:cs="Courier New"/>
-        </w:rPr>
-      </w:pPr>
-      <w:r>
-        <w:rPr>
-          <w:rFonts w:ascii="Constantia" w:hAnsi="Constantia" w:cs="Courier New"/>
-        </w:rPr>
-        <w:tab/>
-        <w:t>JSTL,</w:t>
-      </w:r>
-    </w:p>
-    <w:p>
-      <w:pPr>
-        <w:autoSpaceDE w:val="0"/>
-        <w:autoSpaceDN w:val="0"/>
-        <w:adjustRightInd w:val="0"/>
-        <w:spacing w:after="0" w:line="240" w:lineRule="auto"/>
-        <w:rPr>
-          <w:rFonts w:ascii="Constantia" w:hAnsi="Constantia" w:cs="Courier New"/>
-        </w:rPr>
-      </w:pPr>
-      <w:r>
-        <w:rPr>
-          <w:rFonts w:ascii="Constantia" w:hAnsi="Constantia" w:cs="Courier New"/>
-        </w:rPr>
-        <w:tab/>
-        <w:t>HTML,</w:t>
-      </w:r>
-    </w:p>
-    <w:p>
-      <w:pPr>
-        <w:pStyle w:val="KeinLeerraum"/>
-        <w:rPr>
-          <w:rFonts w:ascii="Constantia" w:hAnsi="Constantia" w:cs="Courier New"/>
-        </w:rPr>
-      </w:pPr>
-      <w:r>
-        <w:rPr>
-          <w:rFonts w:ascii="Constantia" w:hAnsi="Constantia" w:cs="Courier New"/>
-        </w:rPr>
-        <w:tab/>
-        <w:t>CSS,</w:t>
-      </w:r>
-    </w:p>
-    <w:p>
-      <w:pPr>
-        <w:pStyle w:val="KeinLeerraum"/>
-        <w:rPr>
-          <w:rFonts w:ascii="Constantia" w:hAnsi="Constantia"/>
-        </w:rPr>
-      </w:pPr>
-      <w:r>
-        <w:rPr>
-          <w:rFonts w:ascii="Constantia" w:hAnsi="Constantia" w:cs="Courier New"/>
-        </w:rPr>
-        <w:t>(nochmal nachgucken und erweitern)</w:t>
-      </w:r>
-    </w:p>
-    <w:p>
-      <w:pPr>
-        <w:pStyle w:val="KeinLeerraum"/>
-        <w:rPr>
-          <w:rFonts w:ascii="Constantia" w:hAnsi="Constantia"/>
-        </w:rPr>
-      </w:pPr>
-    </w:p>
-    <w:p>
-      <w:pPr>
-        <w:pStyle w:val="KeinLeerraum"/>
-        <w:rPr>
-          <w:rFonts w:ascii="Constantia" w:hAnsi="Constantia"/>
-        </w:rPr>
-      </w:pPr>
-    </w:p>
-    <w:p>
-      <w:pPr>
-        <w:pStyle w:val="KeinLeerraum"/>
-        <w:rPr>
-          <w:rFonts w:ascii="Constantia" w:hAnsi="Constantia" w:cs="MDBPAN+Arial,Bold"/>
-          <w:sz w:val="23"/>
-          <w:szCs w:val="23"/>
-        </w:rPr>
-      </w:pPr>
-      <w:r>
-        <w:rPr>
-          <w:rFonts w:ascii="Constantia" w:hAnsi="Constantia" w:cs="MDBPAN+Arial,Bold"/>
-          <w:sz w:val="23"/>
-          <w:szCs w:val="23"/>
-          <w:highlight w:val="yellow"/>
-        </w:rPr>
-        <w:t>4.2 Allgemeine Voraussetzungen</w:t>
-      </w:r>
-    </w:p>
-    <w:p>
-      <w:pPr>
-        <w:pStyle w:val="KeinLeerraum"/>
-        <w:rPr>
-          <w:rFonts w:ascii="Constantia" w:hAnsi="Constantia" w:cs="MDBPAN+Arial,Bold"/>
-          <w:sz w:val="23"/>
-          <w:szCs w:val="23"/>
-        </w:rPr>
-      </w:pPr>
-      <w:r>
-        <w:rPr>
-          <w:rFonts w:ascii="Constantia" w:hAnsi="Constantia" w:cs="MDBPAN+Arial,Bold"/>
-          <w:sz w:val="23"/>
-          <w:szCs w:val="23"/>
-        </w:rPr>
-        <w:t xml:space="preserve">- </w:t>
-      </w:r>
-      <w:r>
-        <w:rPr>
-          <w:rFonts w:ascii="Constantia" w:hAnsi="Constantia" w:cs="MDBPAN+Arial,Bold"/>
-          <w:sz w:val="23"/>
-          <w:szCs w:val="23"/>
-        </w:rPr>
-        <w:t>Browser:</w:t>
-      </w:r>
-    </w:p>
-    <w:p>
-      <w:pPr>
-        <w:pStyle w:val="KeinLeerraum"/>
-        <w:rPr>
-          <w:rFonts w:ascii="Constantia" w:hAnsi="Constantia" w:cs="MDBPAN+Arial,Bold"/>
-          <w:sz w:val="23"/>
-          <w:szCs w:val="23"/>
-        </w:rPr>
-      </w:pPr>
-      <w:r>
-        <w:rPr>
-          <w:rFonts w:ascii="Constantia" w:hAnsi="Constantia" w:cs="MDBPAN+Arial,Bold"/>
-          <w:sz w:val="23"/>
-          <w:szCs w:val="23"/>
-        </w:rPr>
-        <w:t>GUI optimiert für Firefox 4 und 5.</w:t>
-      </w:r>
-    </w:p>
-    <w:p>
-      <w:pPr>
-        <w:pStyle w:val="KeinLeerraum"/>
-        <w:rPr>
-          <w:rFonts w:ascii="Constantia" w:hAnsi="Constantia"/>
-          <w:lang w:val="en-US"/>
-        </w:rPr>
-      </w:pPr>
-      <w:r>
-        <w:rPr>
-          <w:rFonts w:ascii="Constantia" w:hAnsi="Constantia" w:cs="MDBPBJ+TimesNewRoman"/>
-          <w:lang w:val="en-US"/>
-        </w:rPr>
-        <w:t xml:space="preserve">- </w:t>
-      </w:r>
-      <w:r>
-        <w:rPr>
-          <w:rFonts w:ascii="Constantia" w:hAnsi="Constantia"/>
-          <w:lang w:val="en-US"/>
-        </w:rPr>
-        <w:t xml:space="preserve">Ablaufumgebung (Java-Version) </w:t>
-      </w:r>
-    </w:p>
-    <w:p>
-      <w:pPr>
-        <w:pStyle w:val="KeinLeerraum"/>
-        <w:rPr>
-          <w:rFonts w:ascii="Constantia" w:hAnsi="Constantia"/>
-          <w:lang w:val="en-US"/>
-        </w:rPr>
-      </w:pPr>
-      <w:r>
-        <w:rPr>
-          <w:rFonts w:ascii="Constantia" w:hAnsi="Constantia"/>
-          <w:lang w:val="en-US"/>
-        </w:rPr>
-        <w:t>1.5</w:t>
-      </w:r>
-    </w:p>
-    <w:p>
-      <w:pPr>
-        <w:pStyle w:val="KeinLeerraum"/>
-        <w:rPr>
-          <w:rFonts w:ascii="Constantia" w:hAnsi="Constantia"/>
-          <w:lang w:val="en-US"/>
-        </w:rPr>
-      </w:pPr>
-      <w:r>
-        <w:rPr>
-          <w:rFonts w:ascii="Constantia" w:hAnsi="Constantia" w:cs="MDBPBJ+TimesNewRoman"/>
-          <w:lang w:val="en-US"/>
-        </w:rPr>
-        <w:t xml:space="preserve">- </w:t>
-      </w:r>
-      <w:r>
-        <w:rPr>
-          <w:rFonts w:ascii="Constantia" w:hAnsi="Constantia"/>
-          <w:lang w:val="en-US"/>
-        </w:rPr>
-        <w:t xml:space="preserve">Frameworks </w:t>
-      </w:r>
-    </w:p>
-    <w:p>
-      <w:pPr>
-        <w:pStyle w:val="KeinLeerraum"/>
-        <w:rPr>
-          <w:rFonts w:ascii="Constantia" w:hAnsi="Constantia"/>
-          <w:lang w:val="en-US"/>
-        </w:rPr>
-      </w:pPr>
-      <w:r>
-        <w:rPr>
-          <w:rFonts w:ascii="Constantia" w:hAnsi="Constantia"/>
-          <w:lang w:val="en-US"/>
-        </w:rPr>
-        <w:t>Hibernate</w:t>
-      </w:r>
-    </w:p>
-    <w:p>
-      <w:pPr>
-        <w:pStyle w:val="KeinLeerraum"/>
-        <w:rPr>
-          <w:rFonts w:ascii="Constantia" w:hAnsi="Constantia"/>
-          <w:lang w:val="en-US"/>
-        </w:rPr>
-      </w:pPr>
-      <w:r>
-        <w:rPr>
-          <w:rFonts w:ascii="Constantia" w:hAnsi="Constantia" w:cs="MDBPBJ+TimesNewRoman"/>
-          <w:lang w:val="en-US"/>
-        </w:rPr>
-        <w:t xml:space="preserve">- </w:t>
-      </w:r>
-      <w:r>
-        <w:rPr>
-          <w:rFonts w:ascii="Constantia" w:hAnsi="Constantia"/>
-          <w:lang w:val="en-US"/>
-        </w:rPr>
-        <w:t xml:space="preserve">Container </w:t>
-      </w:r>
-    </w:p>
-    <w:p>
-      <w:pPr>
-        <w:pStyle w:val="KeinLeerraum"/>
-        <w:rPr>
-          <w:rFonts w:ascii="Constantia" w:hAnsi="Constantia"/>
-          <w:lang w:val="en-US"/>
-        </w:rPr>
-      </w:pPr>
-      <w:r>
-        <w:rPr>
-          <w:rFonts w:ascii="Constantia" w:hAnsi="Constantia"/>
-          <w:lang w:val="en-US"/>
-        </w:rPr>
-        <w:t>Glassfish/Tomcat</w:t>
-      </w:r>
-    </w:p>
-    <w:p>
-      <w:pPr>
-        <w:pStyle w:val="KeinLeerraum"/>
-        <w:rPr>
-          <w:rFonts w:ascii="Constantia" w:hAnsi="Constantia"/>
-        </w:rPr>
-      </w:pPr>
-      <w:r>
-        <w:rPr>
-          <w:rFonts w:ascii="Constantia" w:hAnsi="Constantia" w:cs="MDBPBJ+TimesNewRoman"/>
-        </w:rPr>
-        <w:t xml:space="preserve">- </w:t>
-      </w:r>
-      <w:r>
-        <w:rPr>
-          <w:rFonts w:ascii="Constantia" w:hAnsi="Constantia"/>
-        </w:rPr>
-        <w:t xml:space="preserve">DB </w:t>
-      </w:r>
-    </w:p>
-    <w:p>
-      <w:pPr>
-        <w:pStyle w:val="KeinLeerraum"/>
-        <w:rPr>
-          <w:rFonts w:ascii="Constantia" w:hAnsi="Constantia"/>
-        </w:rPr>
-      </w:pPr>
-      <w:r>
-        <w:rPr>
-          <w:rFonts w:ascii="Constantia" w:hAnsi="Constantia"/>
-        </w:rPr>
-        <w:t>MySQL</w:t>
-      </w:r>
-    </w:p>
-    <w:p>
-      <w:pPr>
-        <w:pStyle w:val="KeinLeerraum"/>
-        <w:rPr>
-          <w:rFonts w:ascii="Constantia" w:hAnsi="Constantia"/>
-        </w:rPr>
-      </w:pPr>
-      <w:r>
-        <w:rPr>
-          <w:rFonts w:ascii="Constantia" w:hAnsi="Constantia" w:cs="MDBPBJ+TimesNewRoman"/>
-        </w:rPr>
-        <w:t xml:space="preserve">- </w:t>
-      </w:r>
-      <w:r>
-        <w:rPr>
-          <w:rFonts w:ascii="Constantia" w:hAnsi="Constantia"/>
-        </w:rPr>
-        <w:t>Betriebssystem</w:t>
-      </w:r>
-    </w:p>
-    <w:p>
-      <w:pPr>
-        <w:pStyle w:val="KeinLeerraum"/>
-        <w:rPr>
-          <w:rFonts w:ascii="Constantia" w:hAnsi="Constantia"/>
-        </w:rPr>
-      </w:pPr>
-      <w:r>
-        <w:rPr>
-          <w:rFonts w:ascii="Constantia" w:hAnsi="Constantia"/>
-        </w:rPr>
-        <w:t>Plattformunabhängig</w:t>
-      </w:r>
-    </w:p>
-    <w:p>
-      <w:pPr>
-        <w:pStyle w:val="KeinLeerraum"/>
-        <w:rPr>
-          <w:rFonts w:ascii="Constantia" w:hAnsi="Constantia"/>
-        </w:rPr>
-      </w:pPr>
-    </w:p>
-    <w:p>
-      <w:pPr>
-        <w:rPr>
-          <w:rFonts w:ascii="Constantia" w:hAnsi="Constantia" w:cs="MDBPAN+Arial,Bold"/>
-          <w:b/>
-          <w:bCs/>
-          <w:sz w:val="23"/>
-          <w:szCs w:val="23"/>
-        </w:rPr>
-      </w:pPr>
-      <w:r>
-        <w:rPr>
-          <w:rFonts w:ascii="Constantia" w:hAnsi="Constantia" w:cs="MDBPAN+Arial,Bold"/>
-          <w:b/>
-          <w:bCs/>
-          <w:sz w:val="23"/>
-          <w:szCs w:val="23"/>
-        </w:rPr>
-        <w:br w:type="page"/>
-      </w:r>
-    </w:p>
-    <w:p>
-      <w:pPr>
-        <w:pStyle w:val="KeinLeerraum"/>
-        <w:rPr>
-          <w:rFonts w:ascii="Constantia" w:hAnsi="Constantia" w:cs="MDBPAN+Arial,Bold"/>
-          <w:sz w:val="48"/>
-          <w:szCs w:val="48"/>
-        </w:rPr>
-      </w:pPr>
+        <w:t>Anhang</w:t>
+      </w:r>
       <w:r>
         <w:rPr>
           <w:rFonts w:ascii="Constantia" w:hAnsi="Constantia" w:cs="MDBPAN+Arial,Bold"/>
@@ -6788,25 +6739,113 @@
           <w:sz w:val="48"/>
           <w:szCs w:val="48"/>
         </w:rPr>
-        <w:lastRenderedPageBreak/>
-        <w:t xml:space="preserve">5. </w:t>
-      </w:r>
-      <w:r>
+        <w:t xml:space="preserve"> </w:t>
+      </w:r>
+    </w:p>
+    <w:p>
+      <w:pPr>
+        <w:pStyle w:val="KeinLeerraum"/>
+        <w:rPr>
+          <w:rFonts w:ascii="Constantia" w:hAnsi="Constantia"/>
+        </w:rPr>
+      </w:pPr>
+    </w:p>
+    <w:p>
+      <w:pPr>
+        <w:pStyle w:val="KeinLeerraum"/>
+        <w:rPr>
+          <w:rFonts w:ascii="Constantia" w:hAnsi="Constantia"/>
+        </w:rPr>
+      </w:pPr>
+    </w:p>
+    <w:p>
+      <w:pPr>
+        <w:pStyle w:val="KeinLeerraum"/>
         <w:rPr>
           <w:rFonts w:ascii="Constantia" w:hAnsi="Constantia" w:cs="MDBPAN+Arial,Bold"/>
-          <w:b/>
-          <w:bCs/>
-          <w:sz w:val="48"/>
-          <w:szCs w:val="48"/>
-        </w:rPr>
-        <w:t xml:space="preserve">Anhang </w:t>
-      </w:r>
-    </w:p>
-    <w:p>
-      <w:pPr>
-        <w:pStyle w:val="KeinLeerraum"/>
-        <w:rPr>
-          <w:rFonts w:ascii="Constantia" w:hAnsi="Constantia"/>
+          <w:sz w:val="23"/>
+          <w:szCs w:val="23"/>
+        </w:rPr>
+      </w:pPr>
+      <w:r>
+        <w:rPr>
+          <w:rFonts w:ascii="Constantia" w:hAnsi="Constantia"/>
+        </w:rPr>
+        <w:t>A</w:t>
+      </w:r>
+      <w:r>
+        <w:rPr>
+          <w:rFonts w:ascii="Constantia" w:hAnsi="Constantia" w:cs="MDBPAN+Arial,Bold"/>
+          <w:sz w:val="23"/>
+          <w:szCs w:val="23"/>
+        </w:rPr>
+        <w:t>1 Datenbank ERR-Diagramm</w:t>
+      </w:r>
+    </w:p>
+    <w:p>
+      <w:pPr>
+        <w:pStyle w:val="KeinLeerraum"/>
+        <w:rPr>
+          <w:rFonts w:ascii="Constantia" w:hAnsi="Constantia" w:cs="MDBPAN+Arial,Bold"/>
+          <w:sz w:val="23"/>
+          <w:szCs w:val="23"/>
+          <w:lang w:val="en-US"/>
+        </w:rPr>
+      </w:pPr>
+      <w:r>
+        <w:rPr>
+          <w:rFonts w:ascii="Constantia" w:hAnsi="Constantia" w:cs="MDBPAN+Arial,Bold"/>
+          <w:sz w:val="23"/>
+          <w:szCs w:val="23"/>
+          <w:lang w:val="en-US"/>
+        </w:rPr>
+        <w:t>A2 Sequenz-Diagramm(AddMemberAction)</w:t>
+      </w:r>
+    </w:p>
+    <w:p>
+      <w:pPr>
+        <w:pStyle w:val="KeinLeerraum"/>
+        <w:rPr>
+          <w:rFonts w:ascii="Constantia" w:hAnsi="Constantia" w:cs="MDBPAN+Arial,Bold"/>
+          <w:sz w:val="23"/>
+          <w:szCs w:val="23"/>
+          <w:lang w:val="en-US"/>
+        </w:rPr>
+      </w:pPr>
+      <w:r>
+        <w:rPr>
+          <w:rFonts w:ascii="Constantia" w:hAnsi="Constantia" w:cs="MDBPAN+Arial,Bold"/>
+          <w:sz w:val="23"/>
+          <w:szCs w:val="23"/>
+          <w:lang w:val="en-US"/>
+        </w:rPr>
+        <w:t>A3</w:t>
+      </w:r>
+      <w:r>
+        <w:rPr>
+          <w:rFonts w:ascii="Constantia" w:hAnsi="Constantia" w:cs="MDBPAN+Arial,Bold"/>
+          <w:sz w:val="23"/>
+          <w:szCs w:val="23"/>
+          <w:lang w:val="en-US"/>
+        </w:rPr>
+        <w:t xml:space="preserve"> </w:t>
+      </w:r>
+      <w:r>
+        <w:rPr>
+          <w:rFonts w:ascii="Constantia" w:hAnsi="Constantia" w:cs="MDBPAN+Arial,Bold"/>
+          <w:sz w:val="23"/>
+          <w:szCs w:val="23"/>
+          <w:lang w:val="en-US"/>
+        </w:rPr>
+        <w:t>Package-Diagramm</w:t>
+      </w:r>
+    </w:p>
+    <w:p>
+      <w:pPr>
+        <w:pStyle w:val="KeinLeerraum"/>
+        <w:rPr>
+          <w:rFonts w:ascii="Constantia" w:hAnsi="Constantia"/>
+          <w:lang w:val="en-US"/>
         </w:rPr>
       </w:pPr>
     </w:p>
@@ -6914,6 +6953,15 @@
           <w:szCs w:val="23"/>
           <w:highlight w:val="yellow"/>
         </w:rPr>
+        <w:t xml:space="preserve"> </w:t>
+      </w:r>
+      <w:r>
+        <w:rPr>
+          <w:rFonts w:ascii="Constantia" w:hAnsi="Constantia" w:cs="MDBPAN+Arial,Bold"/>
+          <w:sz w:val="23"/>
+          <w:szCs w:val="23"/>
+          <w:highlight w:val="yellow"/>
+        </w:rPr>
         <w:t>Sequenz-Diagramm(AddMember</w:t>
       </w:r>
       <w:r>
@@ -7001,15 +7049,27 @@
           <w:rFonts w:ascii="Constantia" w:hAnsi="Constantia" w:cs="MDBPAN+Arial,Bold"/>
           <w:sz w:val="23"/>
           <w:szCs w:val="23"/>
-        </w:rPr>
-      </w:pPr>
-      <w:r>
+          <w:highlight w:val="yellow"/>
+        </w:rPr>
+      </w:pPr>
+    </w:p>
+    <w:p>
+      <w:pPr>
+        <w:pStyle w:val="KeinLeerraum"/>
         <w:rPr>
           <w:rFonts w:ascii="Constantia" w:hAnsi="Constantia" w:cs="MDBPAN+Arial,Bold"/>
           <w:sz w:val="23"/>
           <w:szCs w:val="23"/>
+        </w:rPr>
+      </w:pPr>
+      <w:r>
+        <w:rPr>
+          <w:rFonts w:ascii="Constantia" w:hAnsi="Constantia" w:cs="MDBPAN+Arial,Bold"/>
+          <w:sz w:val="23"/>
+          <w:szCs w:val="23"/>
           <w:highlight w:val="yellow"/>
         </w:rPr>
+        <w:lastRenderedPageBreak/>
         <w:t>A3</w:t>
       </w:r>
       <w:r>
@@ -7019,6 +7079,15 @@
           <w:szCs w:val="23"/>
           <w:highlight w:val="yellow"/>
         </w:rPr>
+        <w:t xml:space="preserve"> </w:t>
+      </w:r>
+      <w:r>
+        <w:rPr>
+          <w:rFonts w:ascii="Constantia" w:hAnsi="Constantia" w:cs="MDBPAN+Arial,Bold"/>
+          <w:sz w:val="23"/>
+          <w:szCs w:val="23"/>
+          <w:highlight w:val="yellow"/>
+        </w:rPr>
         <w:t>Package-Diagramm</w:t>
       </w:r>
     </w:p>
@@ -7030,7 +7099,6 @@
         <w:rPr>
           <w:noProof/>
         </w:rPr>
-        <w:lastRenderedPageBreak/>
         <w:drawing>
           <wp:inline distT="0" distB="0" distL="0" distR="0">
             <wp:extent cx="6064950" cy="9216000"/>
@@ -7079,12 +7147,8 @@
       </w:r>
     </w:p>
     <w:sectPr>
-      <w:headerReference w:type="even" r:id="rId20"/>
-      <w:headerReference w:type="default" r:id="rId21"/>
-      <w:footerReference w:type="even" r:id="rId22"/>
-      <w:footerReference w:type="default" r:id="rId23"/>
-      <w:headerReference w:type="first" r:id="rId24"/>
-      <w:footerReference w:type="first" r:id="rId25"/>
+      <w:headerReference w:type="default" r:id="rId20"/>
+      <w:footerReference w:type="default" r:id="rId21"/>
       <w:pgSz w:w="11906" w:h="16838"/>
       <w:pgMar w:top="340" w:right="1418" w:bottom="340" w:left="1418" w:header="227" w:footer="113" w:gutter="0"/>
       <w:cols w:space="708"/>
@@ -7121,16 +7185,6 @@
 </file>
 
 <file path=word/footer1.xml><?xml version="1.0" encoding="utf-8"?>
-<w:ftr xmlns:ve="http://schemas.openxmlformats.org/markup-compatibility/2006" xmlns:o="urn:schemas-microsoft-com:office:office" xmlns:r="http://schemas.openxmlformats.org/officeDocument/2006/relationships" xmlns:m="http://schemas.openxmlformats.org/officeDocument/2006/math" xmlns:v="urn:schemas-microsoft-com:vml" xmlns:wp="http://schemas.openxmlformats.org/drawingml/2006/wordprocessingDrawing" xmlns:w10="urn:schemas-microsoft-com:office:word" xmlns:w="http://schemas.openxmlformats.org/wordprocessingml/2006/main" xmlns:wne="http://schemas.microsoft.com/office/word/2006/wordml">
-  <w:p>
-    <w:pPr>
-      <w:pStyle w:val="Fuzeile"/>
-    </w:pPr>
-  </w:p>
-</w:ftr>
-</file>
-
-<file path=word/footer2.xml><?xml version="1.0" encoding="utf-8"?>
 <w:ftr xmlns:ve="http://schemas.openxmlformats.org/markup-compatibility/2006" xmlns:o="urn:schemas-microsoft-com:office:office" xmlns:r="http://schemas.openxmlformats.org/officeDocument/2006/relationships" xmlns:m="http://schemas.openxmlformats.org/officeDocument/2006/math" xmlns:v="urn:schemas-microsoft-com:vml" xmlns:wp="http://schemas.openxmlformats.org/drawingml/2006/wordprocessingDrawing" xmlns:w10="urn:schemas-microsoft-com:office:word" xmlns:w="http://schemas.openxmlformats.org/wordprocessingml/2006/main" xmlns:wne="http://schemas.microsoft.com/office/word/2006/wordml">
   <w:tbl>
     <w:tblPr>
@@ -7158,7 +7212,7 @@
         <w:p>
           <w:pPr>
             <w:pStyle w:val="Fuzeile"/>
-            <w:jc w:val="right"/>
+            <w:jc w:val="center"/>
           </w:pPr>
           <w:sdt>
             <w:sdtPr>
@@ -7176,30 +7230,6 @@
               </w:r>
             </w:sdtContent>
           </w:sdt>
-          <w:r>
-            <w:t xml:space="preserve"> | </w:t>
-          </w:r>
-          <w:r>
-            <w:fldChar w:fldCharType="begin"/>
-          </w:r>
-          <w:r>
-            <w:instrText xml:space="preserve"> STYLEREF  "1"  </w:instrText>
-          </w:r>
-          <w:r>
-            <w:fldChar w:fldCharType="separate"/>
-          </w:r>
-          <w:r>
-            <w:rPr>
-              <w:noProof/>
-            </w:rPr>
-            <w:t>3. Architektur</w:t>
-          </w:r>
-          <w:r>
-            <w:rPr>
-              <w:noProof/>
-            </w:rPr>
-            <w:fldChar w:fldCharType="end"/>
-          </w:r>
         </w:p>
       </w:tc>
       <w:tc>
@@ -7231,7 +7261,7 @@
               <w:noProof/>
               <w:color w:val="FFFFFF" w:themeColor="background1"/>
             </w:rPr>
-            <w:t>2</w:t>
+            <w:t>4</w:t>
           </w:r>
           <w:r>
             <w:rPr>
@@ -7252,16 +7282,6 @@
 </w:ftr>
 </file>
 
-<file path=word/footer3.xml><?xml version="1.0" encoding="utf-8"?>
-<w:ftr xmlns:ve="http://schemas.openxmlformats.org/markup-compatibility/2006" xmlns:o="urn:schemas-microsoft-com:office:office" xmlns:r="http://schemas.openxmlformats.org/officeDocument/2006/relationships" xmlns:m="http://schemas.openxmlformats.org/officeDocument/2006/math" xmlns:v="urn:schemas-microsoft-com:vml" xmlns:wp="http://schemas.openxmlformats.org/drawingml/2006/wordprocessingDrawing" xmlns:w10="urn:schemas-microsoft-com:office:word" xmlns:w="http://schemas.openxmlformats.org/wordprocessingml/2006/main" xmlns:wne="http://schemas.microsoft.com/office/word/2006/wordml">
-  <w:p>
-    <w:pPr>
-      <w:pStyle w:val="Fuzeile"/>
-    </w:pPr>
-  </w:p>
-</w:ftr>
-</file>
-
 <file path=word/footnotes.xml><?xml version="1.0" encoding="utf-8"?>
 <w:footnotes xmlns:ve="http://schemas.openxmlformats.org/markup-compatibility/2006" xmlns:o="urn:schemas-microsoft-com:office:office" xmlns:r="http://schemas.openxmlformats.org/officeDocument/2006/relationships" xmlns:m="http://schemas.openxmlformats.org/officeDocument/2006/math" xmlns:v="urn:schemas-microsoft-com:vml" xmlns:wp="http://schemas.openxmlformats.org/drawingml/2006/wordprocessingDrawing" xmlns:w10="urn:schemas-microsoft-com:office:word" xmlns:w="http://schemas.openxmlformats.org/wordprocessingml/2006/main" xmlns:wne="http://schemas.microsoft.com/office/word/2006/wordml">
   <w:footnote w:type="separator" w:id="0">
@@ -7288,16 +7308,6 @@
 </file>
 
 <file path=word/header1.xml><?xml version="1.0" encoding="utf-8"?>
-<w:hdr xmlns:ve="http://schemas.openxmlformats.org/markup-compatibility/2006" xmlns:o="urn:schemas-microsoft-com:office:office" xmlns:r="http://schemas.openxmlformats.org/officeDocument/2006/relationships" xmlns:m="http://schemas.openxmlformats.org/officeDocument/2006/math" xmlns:v="urn:schemas-microsoft-com:vml" xmlns:wp="http://schemas.openxmlformats.org/drawingml/2006/wordprocessingDrawing" xmlns:w10="urn:schemas-microsoft-com:office:word" xmlns:w="http://schemas.openxmlformats.org/wordprocessingml/2006/main" xmlns:wne="http://schemas.microsoft.com/office/word/2006/wordml">
-  <w:p>
-    <w:pPr>
-      <w:pStyle w:val="Kopfzeile"/>
-    </w:pPr>
-  </w:p>
-</w:hdr>
-</file>
-
-<file path=word/header2.xml><?xml version="1.0" encoding="utf-8"?>
 <w:hdr xmlns:ve="http://schemas.openxmlformats.org/markup-compatibility/2006" xmlns:o="urn:schemas-microsoft-com:office:office" xmlns:r="http://schemas.openxmlformats.org/officeDocument/2006/relationships" xmlns:m="http://schemas.openxmlformats.org/officeDocument/2006/math" xmlns:v="urn:schemas-microsoft-com:vml" xmlns:wp="http://schemas.openxmlformats.org/drawingml/2006/wordprocessingDrawing" xmlns:w10="urn:schemas-microsoft-com:office:word" xmlns:w="http://schemas.openxmlformats.org/wordprocessingml/2006/main" xmlns:wne="http://schemas.microsoft.com/office/word/2006/wordml">
   <w:p>
     <w:pPr>
@@ -7346,16 +7356,26 @@
     <w:pPr>
       <w:pStyle w:val="Kopfzeile"/>
     </w:pPr>
-  </w:p>
-</w:hdr>
-</file>
-
-<file path=word/header3.xml><?xml version="1.0" encoding="utf-8"?>
-<w:hdr xmlns:ve="http://schemas.openxmlformats.org/markup-compatibility/2006" xmlns:o="urn:schemas-microsoft-com:office:office" xmlns:r="http://schemas.openxmlformats.org/officeDocument/2006/relationships" xmlns:m="http://schemas.openxmlformats.org/officeDocument/2006/math" xmlns:v="urn:schemas-microsoft-com:vml" xmlns:wp="http://schemas.openxmlformats.org/drawingml/2006/wordprocessingDrawing" xmlns:w10="urn:schemas-microsoft-com:office:word" xmlns:w="http://schemas.openxmlformats.org/wordprocessingml/2006/main" xmlns:wne="http://schemas.microsoft.com/office/word/2006/wordml">
-  <w:p>
-    <w:pPr>
-      <w:pStyle w:val="Kopfzeile"/>
-    </w:pPr>
+    <w:r>
+      <w:rPr>
+        <w:noProof/>
+        <w:lang w:eastAsia="en-US"/>
+      </w:rPr>
+      <w:pict>
+        <v:shapetype id="_x0000_t202" coordsize="21600,21600" o:spt="202" path="m,l,21600r21600,l21600,xe">
+          <v:stroke joinstyle="miter"/>
+          <v:path gradientshapeok="t" o:connecttype="rect"/>
+        </v:shapetype>
+        <v:shape id="_x0000_s7169" type="#_x0000_t202" style="position:absolute;margin-left:20.8pt;margin-top:-25.25pt;width:47.8pt;height:35.25pt;z-index:251660288;mso-width-relative:margin;mso-height-relative:margin" stroked="f">
+          <v:fill r:id="rId1" o:title="CONTENT" opacity="55706f" recolor="t" rotate="t" type="frame"/>
+          <v:textbox>
+            <w:txbxContent>
+              <w:p/>
+            </w:txbxContent>
+          </v:textbox>
+        </v:shape>
+      </w:pict>
+    </w:r>
   </w:p>
 </w:hdr>
 </file>
@@ -9400,13 +9420,16 @@
     <w:name w:val="9FF8AB1685D0464981183DA91CAE7F67"/>
     <w:rsid w:val="00572FC7"/>
   </w:style>
+  <w:style w:type="paragraph" w:customStyle="1" w:styleId="395EBF7D42904A4494C3B491CD2B4BB0">
+    <w:name w:val="395EBF7D42904A4494C3B491CD2B4BB0"/>
+    <w:rsid w:val="00CE2614"/>
+  </w:style>
 </w:styles>
 </file>
 
 <file path=word/glossary/webSettings.xml><?xml version="1.0" encoding="utf-8"?>
 <w:webSettings xmlns:r="http://schemas.openxmlformats.org/officeDocument/2006/relationships" xmlns:w="http://schemas.openxmlformats.org/wordprocessingml/2006/main">
   <w:optimizeForBrowser/>
-  <w:doNotSaveAsSingleFile/>
 </w:webSettings>
 </file>
 
@@ -9698,7 +9721,7 @@
 </file>
 
 <file path=customXml/itemProps1.xml><?xml version="1.0" encoding="utf-8"?>
-<ds:datastoreItem xmlns:ds="http://schemas.openxmlformats.org/officeDocument/2006/customXml" ds:itemID="{94C64708-9DDB-5440-B50B-9B146E7C24A2}">
+<ds:datastoreItem xmlns:ds="http://schemas.openxmlformats.org/officeDocument/2006/customXml" ds:itemID="{AED1156C-935C-4D4D-B97F-C53483A3799E}">
   <ds:schemaRefs>
     <ds:schemaRef ds:uri="http://schemas.openxmlformats.org/officeDocument/2006/bibliography"/>
   </ds:schemaRefs>

</xml_diff>